<commit_message>
Updates to manual and apostrophe handling.
</commit_message>
<xml_diff>
--- a/experimental/gff/gff_sbs/source/SBS-Typing-English.docx
+++ b/experimental/gff/gff_sbs/source/SBS-Typing-English.docx
@@ -6,6 +6,7 @@
       <w:pPr>
         <w:pStyle w:val="Heading1"/>
         <w:spacing w:before="0"/>
+        <w:jc w:val="center"/>
       </w:pPr>
       <w:r>
         <w:t>T</w:t>
@@ -24,6 +25,10 @@
       </w:r>
     </w:p>
     <w:p>
+      <w:pPr>
+        <w:spacing w:before="240" w:after="240"/>
+        <w:jc w:val="both"/>
+      </w:pPr>
       <w:r>
         <w:rPr>
           <w:noProof/>
@@ -31,16 +36,16 @@
         <mc:AlternateContent>
           <mc:Choice Requires="wps">
             <w:drawing>
-              <wp:anchor distT="45720" distB="45720" distL="114300" distR="114300" simplePos="0" relativeHeight="251659264" behindDoc="0" locked="0" layoutInCell="1" allowOverlap="1" wp14:anchorId="133FC4DF" wp14:editId="280D4C73">
+              <wp:anchor distT="45720" distB="45720" distL="114300" distR="114300" simplePos="0" relativeHeight="251659264" behindDoc="0" locked="0" layoutInCell="1" allowOverlap="1" wp14:anchorId="6E2465CA" wp14:editId="0A9CF1E3">
                 <wp:simplePos x="0" y="0"/>
                 <wp:positionH relativeFrom="column">
-                  <wp:posOffset>2533545</wp:posOffset>
+                  <wp:posOffset>2547146</wp:posOffset>
                 </wp:positionH>
                 <wp:positionV relativeFrom="paragraph">
-                  <wp:posOffset>146685</wp:posOffset>
+                  <wp:posOffset>102235</wp:posOffset>
                 </wp:positionV>
-                <wp:extent cx="195263" cy="275907"/>
-                <wp:effectExtent l="0" t="0" r="0" b="10160"/>
+                <wp:extent cx="252484" cy="1404620"/>
+                <wp:effectExtent l="0" t="0" r="0" b="0"/>
                 <wp:wrapNone/>
                 <wp:docPr id="217" name="Text Box 2"/>
                 <wp:cNvGraphicFramePr>
@@ -55,7 +60,7 @@
                       <wps:spPr bwMode="auto">
                         <a:xfrm>
                           <a:off x="0" y="0"/>
-                          <a:ext cx="195263" cy="275907"/>
+                          <a:ext cx="252484" cy="1404620"/>
                         </a:xfrm>
                         <a:prstGeom prst="rect">
                           <a:avLst/>
@@ -73,23 +78,18 @@
                           <w:p>
                             <w:pPr>
                               <w:rPr>
-                                <w:rFonts w:ascii="Athinkra – Sheikh Bakri Sapalo" w:eastAsia="Athinkra – Sheikh Bakri Sapalo" w:hAnsi="Athinkra – Sheikh Bakri Sapalo"/>
-                                <w:color w:val="538135" w:themeColor="accent6" w:themeShade="BF"/>
-                                <w:sz w:val="32"/>
-                                <w:szCs w:val="32"/>
+                                <w:rFonts w:ascii="Athinkra – Sheikh Bakri Sapalo" w:eastAsia="Athinkra – Sheikh Bakri Sapalo" w:hAnsi="Athinkra – Sheikh Bakri Sapalo" w:hint="eastAsia"/>
+                                <w:color w:val="029332"/>
+                                <w:sz w:val="28"/>
+                                <w:szCs w:val="28"/>
                               </w:rPr>
                             </w:pPr>
                             <w:r>
                               <w:rPr>
-                                <w:rFonts w:ascii="Athinkra – Sheikh Bakri Sapalo" w:eastAsia="Athinkra – Sheikh Bakri Sapalo" w:hAnsi="Athinkra – Sheikh Bakri Sapalo" w:cs="Abyssinica SIL test" w:hint="eastAsia"/>
-                                <w:color w:val="538135" w:themeColor="accent6" w:themeShade="BF"/>
-                                <w:sz w:val="32"/>
-                                <w:szCs w:val="32"/>
-                                <w14:shadow w14:blurRad="50800" w14:dist="38100" w14:dir="2700000" w14:sx="100000" w14:sy="100000" w14:kx="0" w14:ky="0" w14:algn="tl">
-                                  <w14:srgbClr w14:val="000000">
-                                    <w14:alpha w14:val="60000"/>
-                                  </w14:srgbClr>
-                                </w14:shadow>
+                                <w:rFonts w:ascii="Athinkra – Sheikh Bakri Sapalo" w:eastAsia="Athinkra – Sheikh Bakri Sapalo" w:hAnsi="Athinkra – Sheikh Bakri Sapalo" w:hint="eastAsia"/>
+                                <w:color w:val="029332"/>
+                                <w:sz w:val="28"/>
+                                <w:szCs w:val="28"/>
                               </w:rPr>
                               <w:t></w:t>
                             </w:r>
@@ -97,7 +97,7 @@
                         </w:txbxContent>
                       </wps:txbx>
                       <wps:bodyPr rot="0" vert="horz" wrap="square" lIns="0" tIns="0" rIns="0" bIns="0" anchor="t" anchorCtr="0">
-                        <a:noAutofit/>
+                        <a:spAutoFit/>
                       </wps:bodyPr>
                     </wps:wsp>
                   </a:graphicData>
@@ -106,40 +106,35 @@
                   <wp14:pctWidth>0</wp14:pctWidth>
                 </wp14:sizeRelH>
                 <wp14:sizeRelV relativeFrom="margin">
-                  <wp14:pctHeight>0</wp14:pctHeight>
+                  <wp14:pctHeight>20000</wp14:pctHeight>
                 </wp14:sizeRelV>
               </wp:anchor>
             </w:drawing>
           </mc:Choice>
           <mc:Fallback>
             <w:pict>
-              <v:shapetype w14:anchorId="133FC4DF" id="_x0000_t202" coordsize="21600,21600" o:spt="202" path="m,l,21600r21600,l21600,xe">
+              <v:shapetype w14:anchorId="6E2465CA" id="_x0000_t202" coordsize="21600,21600" o:spt="202" path="m,l,21600r21600,l21600,xe">
                 <v:stroke joinstyle="miter"/>
                 <v:path gradientshapeok="t" o:connecttype="rect"/>
               </v:shapetype>
-              <v:shape id="Text Box 2" o:spid="_x0000_s1026" type="#_x0000_t202" style="position:absolute;margin-left:199.5pt;margin-top:11.55pt;width:15.4pt;height:21.7pt;z-index:251659264;visibility:visible;mso-wrap-style:square;mso-width-percent:0;mso-height-percent:0;mso-wrap-distance-left:9pt;mso-wrap-distance-top:3.6pt;mso-wrap-distance-right:9pt;mso-wrap-distance-bottom:3.6pt;mso-position-horizontal:absolute;mso-position-horizontal-relative:text;mso-position-vertical:absolute;mso-position-vertical-relative:text;mso-width-percent:0;mso-height-percent:0;mso-width-relative:margin;mso-height-relative:margin;v-text-anchor:top" o:gfxdata="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" filled="f" stroked="f">
-                <v:textbox inset="0,0,0,0">
+              <v:shape id="Text Box 2" o:spid="_x0000_s1026" type="#_x0000_t202" style="position:absolute;left:0;text-align:left;margin-left:200.55pt;margin-top:8.05pt;width:19.9pt;height:110.6pt;z-index:251659264;visibility:visible;mso-wrap-style:square;mso-width-percent:0;mso-height-percent:200;mso-wrap-distance-left:9pt;mso-wrap-distance-top:3.6pt;mso-wrap-distance-right:9pt;mso-wrap-distance-bottom:3.6pt;mso-position-horizontal:absolute;mso-position-horizontal-relative:text;mso-position-vertical:absolute;mso-position-vertical-relative:text;mso-width-percent:0;mso-height-percent:200;mso-width-relative:margin;mso-height-relative:margin;v-text-anchor:top" o:gfxdata="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" filled="f" stroked="f">
+                <v:textbox style="mso-fit-shape-to-text:t" inset="0,0,0,0">
                   <w:txbxContent>
                     <w:p>
                       <w:pPr>
                         <w:rPr>
-                          <w:rFonts w:ascii="Athinkra – Sheikh Bakri Sapalo" w:eastAsia="Athinkra – Sheikh Bakri Sapalo" w:hAnsi="Athinkra – Sheikh Bakri Sapalo"/>
-                          <w:color w:val="538135" w:themeColor="accent6" w:themeShade="BF"/>
-                          <w:sz w:val="32"/>
-                          <w:szCs w:val="32"/>
+                          <w:rFonts w:ascii="Athinkra – Sheikh Bakri Sapalo" w:eastAsia="Athinkra – Sheikh Bakri Sapalo" w:hAnsi="Athinkra – Sheikh Bakri Sapalo" w:hint="eastAsia"/>
+                          <w:color w:val="029332"/>
+                          <w:sz w:val="28"/>
+                          <w:szCs w:val="28"/>
                         </w:rPr>
                       </w:pPr>
                       <w:r>
                         <w:rPr>
-                          <w:rFonts w:ascii="Athinkra – Sheikh Bakri Sapalo" w:eastAsia="Athinkra – Sheikh Bakri Sapalo" w:hAnsi="Athinkra – Sheikh Bakri Sapalo" w:cs="Abyssinica SIL test" w:hint="eastAsia"/>
-                          <w:color w:val="538135" w:themeColor="accent6" w:themeShade="BF"/>
-                          <w:sz w:val="32"/>
-                          <w:szCs w:val="32"/>
-                          <w14:shadow w14:blurRad="50800" w14:dist="38100" w14:dir="2700000" w14:sx="100000" w14:sy="100000" w14:kx="0" w14:ky="0" w14:algn="tl">
-                            <w14:srgbClr w14:val="000000">
-                              <w14:alpha w14:val="60000"/>
-                            </w14:srgbClr>
-                          </w14:shadow>
+                          <w:rFonts w:ascii="Athinkra – Sheikh Bakri Sapalo" w:eastAsia="Athinkra – Sheikh Bakri Sapalo" w:hAnsi="Athinkra – Sheikh Bakri Sapalo" w:hint="eastAsia"/>
+                          <w:color w:val="029332"/>
+                          <w:sz w:val="28"/>
+                          <w:szCs w:val="28"/>
                         </w:rPr>
                         <w:t></w:t>
                       </w:r>
@@ -151,11 +146,6 @@
           </mc:Fallback>
         </mc:AlternateContent>
       </w:r>
-    </w:p>
-    <w:p>
-      <w:pPr>
-        <w:jc w:val="both"/>
-      </w:pPr>
       <w:r>
         <w:t xml:space="preserve">The </w:t>
       </w:r>
@@ -187,612 +177,1177 @@
         <w:t xml:space="preserve">) </w:t>
       </w:r>
       <w:r>
-        <w:t>is an experimental keyboard that supports typing the Sheikh Bakri Sapalo script using Qubee orthography rules. The keyboard requires the included “</w:t>
+        <w:t xml:space="preserve">is an experimental keyboard that supports </w:t>
       </w:r>
       <w:r>
-        <w:t>Athinkra – Sheikh Bakri Sapalo</w:t>
+        <w:t xml:space="preserve">the </w:t>
       </w:r>
       <w:r>
-        <w:t>” font which in turn encodes the script in the Unicode Private Use Area.</w:t>
+        <w:t xml:space="preserve">typing </w:t>
+      </w:r>
+      <w:r>
+        <w:t xml:space="preserve">of </w:t>
+      </w:r>
+      <w:r>
+        <w:t xml:space="preserve">the Sheikh Bakri Sapalo script using Qubee orthography rules. The keyboard requires the included </w:t>
+      </w:r>
+      <w:r>
+        <w:rPr>
+          <w:i/>
+          <w:iCs/>
+        </w:rPr>
+        <w:t>“Athinkra – Sheikh Bakri Sapalo”</w:t>
+      </w:r>
+      <w:r>
+        <w:t xml:space="preserve"> font which in turn encodes the script in the Unicode Private Use Area.</w:t>
+      </w:r>
+      <w:r>
+        <w:t xml:space="preserve"> </w:t>
       </w:r>
     </w:p>
     <w:p>
       <w:pPr>
-        <w:jc w:val="both"/>
+        <w:tabs>
+          <w:tab w:val="left" w:pos="2520"/>
+        </w:tabs>
+        <w:ind w:firstLine="720"/>
+        <w:rPr>
+          <w:rFonts w:ascii="Athinkra – Sheikh Bakri Sapalo" w:eastAsia="Athinkra – Sheikh Bakri Sapalo" w:hAnsi="Athinkra – Sheikh Bakri Sapalo" w:cs="Abyssinica SIL test"/>
+          <w:sz w:val="28"/>
+          <w:szCs w:val="28"/>
+        </w:rPr>
       </w:pPr>
+      <w:r>
+        <w:rPr>
+          <w:sz w:val="28"/>
+          <w:szCs w:val="28"/>
+        </w:rPr>
+        <w:t>Basic typing:</w:t>
+      </w:r>
+      <w:r>
+        <w:rPr>
+          <w:sz w:val="28"/>
+          <w:szCs w:val="28"/>
+        </w:rPr>
+        <w:tab/>
+      </w:r>
+      <w:r>
+        <w:rPr>
+          <w:b/>
+          <w:bCs/>
+          <w:sz w:val="28"/>
+          <w:szCs w:val="28"/>
+        </w:rPr>
+        <w:t>akkam</w:t>
+      </w:r>
+      <w:r>
+        <w:rPr>
+          <w:sz w:val="28"/>
+          <w:szCs w:val="28"/>
+        </w:rPr>
+        <w:t xml:space="preserve"> becomes</w:t>
+      </w:r>
+      <w:r>
+        <w:rPr>
+          <w:sz w:val="28"/>
+          <w:szCs w:val="28"/>
+        </w:rPr>
+        <w:t>:</w:t>
+      </w:r>
+      <w:r>
+        <w:rPr>
+          <w:sz w:val="28"/>
+          <w:szCs w:val="28"/>
+        </w:rPr>
+        <w:t xml:space="preserve"> </w:t>
+      </w:r>
+      <w:r>
+        <w:rPr>
+          <w:rFonts w:ascii="Athinkra – Sheikh Bakri Sapalo" w:eastAsia="Athinkra – Sheikh Bakri Sapalo" w:hAnsi="Athinkra – Sheikh Bakri Sapalo" w:cs="Abyssinica SIL test" w:hint="eastAsia"/>
+          <w:sz w:val="28"/>
+          <w:szCs w:val="28"/>
+        </w:rPr>
+        <w:t></w:t>
+      </w:r>
     </w:p>
     <w:p>
       <w:pPr>
-        <w:jc w:val="both"/>
+        <w:tabs>
+          <w:tab w:val="left" w:pos="2520"/>
+        </w:tabs>
+        <w:ind w:firstLine="720"/>
         <w:rPr>
-          <w:b/>
-          <w:bCs/>
-          <w:i/>
-          <w:iCs/>
+          <w:rFonts w:ascii="Athinkra – Sheikh Bakri Sapalo" w:eastAsia="Athinkra – Sheikh Bakri Sapalo" w:hAnsi="Athinkra – Sheikh Bakri Sapalo" w:hint="eastAsia"/>
         </w:rPr>
       </w:pPr>
       <w:r>
         <w:rPr>
           <w:b/>
           <w:bCs/>
-          <w:i/>
-          <w:iCs/>
-          <w:highlight w:val="yellow"/>
+          <w:sz w:val="28"/>
+          <w:szCs w:val="28"/>
         </w:rPr>
-        <w:t>The following with be updated with Afan Oromoo examples:</w:t>
-      </w:r>
-    </w:p>
-    <w:p/>
-    <w:p>
-      <w:pPr>
-        <w:shd w:val="clear" w:color="auto" w:fill="FFFF00"/>
-        <w:ind w:left="720"/>
-      </w:pPr>
-      <w:r>
-        <w:t xml:space="preserve">Example: typing </w:t>
+        <w:tab/>
       </w:r>
       <w:r>
         <w:rPr>
           <w:b/>
           <w:bCs/>
+          <w:sz w:val="28"/>
+          <w:szCs w:val="28"/>
         </w:rPr>
-        <w:t>selam</w:t>
-      </w:r>
-      <w:r>
-        <w:t xml:space="preserve"> becomes </w:t>
+        <w:t>naqaa</w:t>
       </w:r>
       <w:r>
         <w:rPr>
-          <w:rFonts w:ascii="Abyssinica SIL" w:hAnsi="Abyssinica SIL" w:cs="Abyssinica SIL test"/>
+          <w:sz w:val="28"/>
+          <w:szCs w:val="28"/>
         </w:rPr>
-        <w:t>ሰላም</w:t>
+        <w:t xml:space="preserve"> becomes:</w:t>
+      </w:r>
+      <w:r>
+        <w:rPr>
+          <w:sz w:val="28"/>
+          <w:szCs w:val="28"/>
+        </w:rPr>
+        <w:t xml:space="preserve">  </w:t>
+      </w:r>
+      <w:r>
+        <w:rPr>
+          <w:rFonts w:ascii="Athinkra – Sheikh Bakri Sapalo" w:eastAsia="Athinkra – Sheikh Bakri Sapalo" w:hAnsi="Athinkra – Sheikh Bakri Sapalo" w:hint="eastAsia"/>
+          <w:sz w:val="28"/>
+          <w:szCs w:val="28"/>
+        </w:rPr>
+        <w:t></w:t>
       </w:r>
     </w:p>
     <w:p>
       <w:pPr>
-        <w:shd w:val="clear" w:color="auto" w:fill="FFFF00"/>
+        <w:rPr>
+          <w:sz w:val="22"/>
+          <w:szCs w:val="22"/>
+        </w:rPr>
       </w:pPr>
     </w:p>
     <w:p>
       <w:pPr>
-        <w:shd w:val="clear" w:color="auto" w:fill="FFFF00"/>
+        <w:spacing w:after="240"/>
         <w:jc w:val="both"/>
+        <w:rPr>
+          <w:rFonts w:eastAsia="Athinkra – Sheikh Bakri Sapalo"/>
+        </w:rPr>
       </w:pPr>
       <w:r>
-        <w:t xml:space="preserve">Because </w:t>
-      </w:r>
-      <w:r>
-        <w:t>Geʾez</w:t>
-      </w:r>
-      <w:r>
-        <w:t xml:space="preserve"> has more sounds than </w:t>
-      </w:r>
-      <w:r>
-        <w:t>English does</w:t>
-      </w:r>
-      <w:r>
-        <w:t>,</w:t>
-      </w:r>
-      <w:r>
-        <w:t xml:space="preserve"> we sometimes </w:t>
-      </w:r>
-      <w:proofErr w:type="gramStart"/>
-      <w:r>
-        <w:t>have to</w:t>
-      </w:r>
-      <w:proofErr w:type="gramEnd"/>
-      <w:r>
-        <w:t xml:space="preserve"> adjust this rule. For example</w:t>
-      </w:r>
-      <w:r>
-        <w:t>,</w:t>
-      </w:r>
-      <w:r>
-        <w:t xml:space="preserve"> English does not have ‘</w:t>
+        <w:t xml:space="preserve">There is no difference when uppercase or lowercase letters are typed. </w:t>
       </w:r>
       <w:r>
         <w:rPr>
-          <w:rFonts w:ascii="Abyssinica SIL" w:hAnsi="Abyssinica SIL" w:cs="Abyssinica SIL test"/>
+          <w:rFonts w:ascii="Courier New" w:hAnsi="Courier New" w:cs="Courier New"/>
+          <w:b/>
+          <w:bCs/>
         </w:rPr>
-        <w:t>ጠ</w:t>
+        <w:t>Naqaa</w:t>
       </w:r>
       <w:r>
-        <w:t>’ and the closest similar letter would be ‘t</w:t>
-      </w:r>
-      <w:proofErr w:type="gramStart"/>
-      <w:r>
-        <w:t>’.</w:t>
-      </w:r>
-      <w:proofErr w:type="gramEnd"/>
-      <w:r>
-        <w:t xml:space="preserve"> In this case</w:t>
+        <w:t xml:space="preserve">, </w:t>
       </w:r>
       <w:r>
-        <w:t>,</w:t>
+        <w:rPr>
+          <w:rFonts w:ascii="Courier New" w:hAnsi="Courier New" w:cs="Courier New"/>
+          <w:b/>
+          <w:bCs/>
+        </w:rPr>
+        <w:t>NAQAA</w:t>
       </w:r>
       <w:r>
-        <w:t xml:space="preserve"> you should type with “capital T”:</w:t>
+        <w:t xml:space="preserve">, and </w:t>
+      </w:r>
+      <w:r>
+        <w:rPr>
+          <w:rFonts w:ascii="Courier New" w:hAnsi="Courier New" w:cs="Courier New"/>
+          <w:b/>
+          <w:bCs/>
+        </w:rPr>
+        <w:t>nAqAa</w:t>
+      </w:r>
+      <w:r>
+        <w:t xml:space="preserve"> will all produce </w:t>
+      </w:r>
+      <w:r>
+        <w:rPr>
+          <w:rFonts w:ascii="Athinkra – Sheikh Bakri Sapalo" w:eastAsia="Athinkra – Sheikh Bakri Sapalo" w:hAnsi="Athinkra – Sheikh Bakri Sapalo" w:hint="eastAsia"/>
+        </w:rPr>
+        <w:t></w:t>
+      </w:r>
+      <w:r>
+        <w:rPr>
+          <w:rFonts w:eastAsia="Athinkra – Sheikh Bakri Sapalo"/>
+        </w:rPr>
+        <w:t>.  However</w:t>
+      </w:r>
+      <w:r>
+        <w:rPr>
+          <w:rFonts w:eastAsia="Athinkra – Sheikh Bakri Sapalo"/>
+        </w:rPr>
+        <w:t>, uppercase and lowercase will be different when vowels (a, u, i, e, o) are typed alone.</w:t>
+      </w:r>
+      <w:r>
+        <w:rPr>
+          <w:rFonts w:eastAsia="Athinkra – Sheikh Bakri Sapalo"/>
+        </w:rPr>
+        <w:t xml:space="preserve"> For example:</w:t>
       </w:r>
     </w:p>
     <w:p>
       <w:pPr>
-        <w:shd w:val="clear" w:color="auto" w:fill="FFFF00"/>
-      </w:pPr>
-    </w:p>
-    <w:p>
-      <w:pPr>
-        <w:shd w:val="clear" w:color="auto" w:fill="FFFF00"/>
-        <w:ind w:left="720"/>
+        <w:ind w:firstLine="720"/>
+        <w:rPr>
+          <w:rFonts w:ascii="Athinkra – Sheikh Bakri Sapalo" w:eastAsia="Athinkra – Sheikh Bakri Sapalo" w:hAnsi="Athinkra – Sheikh Bakri Sapalo" w:cs="Abyssinica SIL test"/>
+          <w:sz w:val="28"/>
+          <w:szCs w:val="28"/>
+        </w:rPr>
       </w:pPr>
       <w:r>
-        <w:t xml:space="preserve">Example: typing </w:t>
+        <w:rPr>
+          <w:b/>
+          <w:bCs/>
+          <w:sz w:val="28"/>
+          <w:szCs w:val="28"/>
+          <w:u w:val="single"/>
+        </w:rPr>
+        <w:t>a</w:t>
       </w:r>
       <w:r>
         <w:rPr>
           <w:b/>
           <w:bCs/>
+          <w:sz w:val="28"/>
+          <w:szCs w:val="28"/>
         </w:rPr>
-        <w:t>qTqaTie</w:t>
-      </w:r>
-      <w:r>
-        <w:t xml:space="preserve"> becomes </w:t>
+        <w:t>kkam</w:t>
       </w:r>
       <w:r>
         <w:rPr>
-          <w:rFonts w:ascii="Abyssinica SIL" w:hAnsi="Abyssinica SIL" w:cs="Abyssinica SIL test"/>
+          <w:sz w:val="28"/>
+          <w:szCs w:val="28"/>
         </w:rPr>
-        <w:t>ቅጥቃጤ</w:t>
+        <w:t xml:space="preserve"> becomes: </w:t>
+      </w:r>
+      <w:r>
+        <w:rPr>
+          <w:rFonts w:ascii="Athinkra – Sheikh Bakri Sapalo" w:eastAsia="Athinkra – Sheikh Bakri Sapalo" w:hAnsi="Athinkra – Sheikh Bakri Sapalo" w:cs="Abyssinica SIL test" w:hint="eastAsia"/>
+          <w:sz w:val="28"/>
+          <w:szCs w:val="28"/>
+          <w:u w:val="single"/>
+        </w:rPr>
+        <w:t></w:t>
+      </w:r>
+      <w:r>
+        <w:rPr>
+          <w:rFonts w:ascii="Athinkra – Sheikh Bakri Sapalo" w:eastAsia="Athinkra – Sheikh Bakri Sapalo" w:hAnsi="Athinkra – Sheikh Bakri Sapalo" w:cs="Abyssinica SIL test" w:hint="eastAsia"/>
+          <w:sz w:val="28"/>
+          <w:szCs w:val="28"/>
+        </w:rPr>
+        <w:t></w:t>
       </w:r>
     </w:p>
     <w:p>
       <w:pPr>
-        <w:shd w:val="clear" w:color="auto" w:fill="FFFF00"/>
-        <w:jc w:val="both"/>
-      </w:pPr>
-    </w:p>
-    <w:p>
-      <w:pPr>
-        <w:shd w:val="clear" w:color="auto" w:fill="FFFF00"/>
-        <w:jc w:val="both"/>
-      </w:pPr>
-      <w:r>
-        <w:t>Notice that we needed both “</w:t>
-      </w:r>
-      <w:proofErr w:type="gramStart"/>
-      <w:r>
-        <w:t>ie</w:t>
-      </w:r>
-      <w:proofErr w:type="gramEnd"/>
-      <w:r>
-        <w:t>” together to make the 5</w:t>
-      </w:r>
-      <w:r>
+        <w:ind w:firstLine="720"/>
         <w:rPr>
-          <w:vertAlign w:val="superscript"/>
-        </w:rPr>
-        <w:t>th</w:t>
-      </w:r>
-      <w:r>
-        <w:t xml:space="preserve"> ‘</w:t>
-      </w:r>
-      <w:r>
-        <w:rPr>
-          <w:rFonts w:ascii="Abyssinica SIL" w:hAnsi="Abyssinica SIL" w:cs="Abyssinica SIL test"/>
-        </w:rPr>
-        <w:t>ጠ</w:t>
-      </w:r>
-      <w:r>
-        <w:t>’ letter ‘</w:t>
-      </w:r>
-      <w:r>
-        <w:rPr>
-          <w:rFonts w:ascii="Abyssinica SIL" w:hAnsi="Abyssinica SIL" w:cs="Abyssinica SIL test"/>
-        </w:rPr>
-        <w:t>ጤ</w:t>
-      </w:r>
-      <w:r>
-        <w:t>’. When the letter you want to type does</w:t>
-      </w:r>
-      <w:r>
-        <w:t xml:space="preserve"> no</w:t>
-      </w:r>
-      <w:r>
-        <w:t>t appear when you hit the similar sounding key in English, try using the capital next. If typing the capital does not work, then try hitting the key two times:</w:t>
-      </w:r>
-    </w:p>
-    <w:p>
-      <w:pPr>
-        <w:shd w:val="clear" w:color="auto" w:fill="FFFF00"/>
-        <w:jc w:val="both"/>
-      </w:pPr>
-    </w:p>
-    <w:p>
-      <w:pPr>
-        <w:shd w:val="clear" w:color="auto" w:fill="FFFF00"/>
-        <w:ind w:left="720"/>
-        <w:rPr>
-          <w:rFonts w:ascii="Abyssinica SIL test" w:hAnsi="Abyssinica SIL test" w:cs="Abyssinica SIL test"/>
+          <w:rFonts w:ascii="Athinkra – Sheikh Bakri Sapalo" w:eastAsia="Athinkra – Sheikh Bakri Sapalo" w:hAnsi="Athinkra – Sheikh Bakri Sapalo" w:cs="Abyssinica SIL test"/>
+          <w:sz w:val="28"/>
+          <w:szCs w:val="28"/>
         </w:rPr>
       </w:pPr>
       <w:r>
-        <w:t xml:space="preserve">Example: typing </w:t>
+        <w:rPr>
+          <w:b/>
+          <w:bCs/>
+          <w:sz w:val="28"/>
+          <w:szCs w:val="28"/>
+          <w:u w:val="single"/>
+        </w:rPr>
+        <w:t>A</w:t>
       </w:r>
       <w:r>
         <w:rPr>
           <w:b/>
           <w:bCs/>
+          <w:sz w:val="28"/>
+          <w:szCs w:val="28"/>
         </w:rPr>
-        <w:t>sselam</w:t>
-      </w:r>
-      <w:r>
-        <w:t xml:space="preserve"> becomes </w:t>
+        <w:t>kkam</w:t>
       </w:r>
       <w:r>
         <w:rPr>
-          <w:rFonts w:ascii="Abyssinica SIL" w:hAnsi="Abyssinica SIL" w:cs="Abyssinica SIL test"/>
+          <w:sz w:val="28"/>
+          <w:szCs w:val="28"/>
         </w:rPr>
-        <w:t>ሠላም</w:t>
-      </w:r>
-      <w:r>
-        <w:br/>
-        <w:t xml:space="preserve">Example: typing </w:t>
+        <w:t xml:space="preserve"> becomes: </w:t>
       </w:r>
       <w:r>
         <w:rPr>
-          <w:b/>
-          <w:bCs/>
+          <w:rFonts w:ascii="Athinkra – Sheikh Bakri Sapalo" w:eastAsia="Athinkra – Sheikh Bakri Sapalo" w:hAnsi="Athinkra – Sheikh Bakri Sapalo" w:cs="Abyssinica SIL test"/>
+          <w:sz w:val="28"/>
+          <w:szCs w:val="28"/>
+          <w:u w:val="single"/>
         </w:rPr>
-        <w:t>SSeHey</w:t>
-      </w:r>
-      <w:r>
-        <w:t xml:space="preserve"> becomes </w:t>
+        <w:t></w:t>
       </w:r>
       <w:r>
         <w:rPr>
-          <w:rFonts w:ascii="Abyssinica SIL" w:hAnsi="Abyssinica SIL" w:cs="Abyssinica SIL test"/>
+          <w:rFonts w:ascii="Athinkra – Sheikh Bakri Sapalo" w:eastAsia="Athinkra – Sheikh Bakri Sapalo" w:hAnsi="Athinkra – Sheikh Bakri Sapalo" w:cs="Abyssinica SIL test"/>
+          <w:sz w:val="28"/>
+          <w:szCs w:val="28"/>
         </w:rPr>
-        <w:t>ፀሐይ</w:t>
+        <w:t></w:t>
       </w:r>
     </w:p>
     <w:p>
       <w:pPr>
-        <w:shd w:val="clear" w:color="auto" w:fill="FFFF00"/>
+        <w:rPr>
+          <w:sz w:val="22"/>
+          <w:szCs w:val="22"/>
+        </w:rPr>
       </w:pPr>
     </w:p>
     <w:p>
       <w:pPr>
-        <w:shd w:val="clear" w:color="auto" w:fill="FFFF00"/>
         <w:jc w:val="both"/>
       </w:pPr>
       <w:r>
-        <w:t>Next, when you need t</w:t>
+        <w:t xml:space="preserve">The uppercase vowels (A, U, I, E, O) are used to type </w:t>
       </w:r>
       <w:r>
-        <w:t xml:space="preserve">o type the extra letters of </w:t>
-      </w:r>
-      <w:r>
-        <w:t>Geʾez</w:t>
-      </w:r>
-      <w:r>
-        <w:t xml:space="preserve"> like </w:t>
+        <w:t>the (</w:t>
       </w:r>
       <w:r>
         <w:rPr>
-          <w:rFonts w:ascii="Abyssinica SIL" w:hAnsi="Abyssinica SIL" w:cs="Abyssinica SIL test"/>
+          <w:rtl/>
         </w:rPr>
-        <w:t>ሏ,</w:t>
+        <w:t>ع</w:t>
+      </w:r>
+      <w:r>
+        <w:t xml:space="preserve">, </w:t>
       </w:r>
       <w:r>
         <w:rPr>
-          <w:rFonts w:ascii="Abyssinica SIL" w:hAnsi="Abyssinica SIL"/>
+          <w:rFonts w:ascii="Nyala" w:hAnsi="Nyala"/>
+          <w:lang w:val="gez-Ethi-ET"/>
+        </w:rPr>
+        <w:t>ዐ</w:t>
+      </w:r>
+      <w:r>
+        <w:t xml:space="preserve">) vowels used in words from other languages </w:t>
+      </w:r>
+      <w:r>
+        <w:rPr>
+          <w:highlight w:val="yellow"/>
+        </w:rPr>
+        <w:t>[Note</w:t>
+      </w:r>
+      <w:r>
+        <w:rPr>
+          <w:highlight w:val="yellow"/>
+        </w:rPr>
+        <w:t>:</w:t>
+      </w:r>
+      <w:r>
+        <w:rPr>
+          <w:highlight w:val="yellow"/>
+        </w:rPr>
+        <w:t xml:space="preserve"> this can change, suggestions</w:t>
+      </w:r>
+      <w:r>
+        <w:rPr>
+          <w:highlight w:val="yellow"/>
+        </w:rPr>
+        <w:t xml:space="preserve"> needed</w:t>
+      </w:r>
+      <w:r>
+        <w:rPr>
+          <w:highlight w:val="yellow"/>
+        </w:rPr>
+        <w:t>].</w:t>
+      </w:r>
+      <w:r>
+        <w:t xml:space="preserve"> </w:t>
+      </w:r>
+    </w:p>
+    <w:p>
+      <w:pPr>
+        <w:jc w:val="both"/>
+        <w:rPr>
+          <w:sz w:val="22"/>
+          <w:szCs w:val="22"/>
+        </w:rPr>
+      </w:pPr>
+    </w:p>
+    <w:p>
+      <w:pPr>
+        <w:spacing w:after="240"/>
+        <w:jc w:val="both"/>
+        <w:rPr>
+          <w:sz w:val="22"/>
+          <w:szCs w:val="22"/>
+        </w:rPr>
+      </w:pPr>
+      <w:r>
+        <w:t>Typing</w:t>
+      </w:r>
+      <w:r>
+        <w:t xml:space="preserve"> adheres to Qubee rules as much as possible, there are a few special cases where there are differences, these cases are highlighed in the table on the following page.</w:t>
+      </w:r>
+      <w:r>
+        <w:t xml:space="preserve"> When a sound from another language is not found in Qubee writing, the special letter “x” is used to help type it.  For example:</w:t>
+      </w:r>
+    </w:p>
+    <w:p>
+      <w:pPr>
+        <w:jc w:val="both"/>
+        <w:rPr>
+          <w:sz w:val="28"/>
+          <w:szCs w:val="28"/>
+        </w:rPr>
+      </w:pPr>
+      <w:r>
+        <w:rPr>
+          <w:sz w:val="28"/>
+          <w:szCs w:val="28"/>
+        </w:rPr>
+        <w:tab/>
+        <w:t xml:space="preserve">hx </w:t>
+      </w:r>
+      <w:r>
+        <w:rPr>
+          <w:rFonts w:ascii="Cambria Math" w:hAnsi="Cambria Math" w:cs="Cambria Math"/>
+          <w:sz w:val="28"/>
+          <w:szCs w:val="28"/>
+        </w:rPr>
+        <w:t>⇨</w:t>
+      </w:r>
+      <w:r>
+        <w:rPr>
+          <w:sz w:val="28"/>
+          <w:szCs w:val="28"/>
         </w:rPr>
         <w:t xml:space="preserve"> </w:t>
       </w:r>
       <w:r>
         <w:rPr>
-          <w:rFonts w:ascii="Abyssinica SIL" w:hAnsi="Abyssinica SIL" w:cs="Abyssinica SIL test"/>
+          <w:rFonts w:ascii="Athinkra – Sheikh Bakri Sapalo" w:eastAsia="Athinkra – Sheikh Bakri Sapalo" w:hAnsi="Athinkra – Sheikh Bakri Sapalo" w:hint="eastAsia"/>
+          <w:sz w:val="28"/>
+          <w:szCs w:val="28"/>
         </w:rPr>
-        <w:t>ሟ,</w:t>
+        <w:t></w:t>
+      </w:r>
+    </w:p>
+    <w:p>
+      <w:pPr>
+        <w:jc w:val="both"/>
+        <w:rPr>
+          <w:sz w:val="28"/>
+          <w:szCs w:val="28"/>
+        </w:rPr>
+      </w:pPr>
+      <w:r>
+        <w:rPr>
+          <w:sz w:val="28"/>
+          <w:szCs w:val="28"/>
+        </w:rPr>
+        <w:tab/>
       </w:r>
       <w:r>
         <w:rPr>
-          <w:rFonts w:ascii="Abyssinica SIL" w:hAnsi="Abyssinica SIL"/>
+          <w:sz w:val="28"/>
+          <w:szCs w:val="28"/>
+        </w:rPr>
+        <w:t>k</w:t>
+      </w:r>
+      <w:r>
+        <w:rPr>
+          <w:sz w:val="28"/>
+          <w:szCs w:val="28"/>
+        </w:rPr>
+        <w:t>x</w:t>
+      </w:r>
+      <w:r>
+        <w:rPr>
+          <w:sz w:val="28"/>
+          <w:szCs w:val="28"/>
         </w:rPr>
         <w:t xml:space="preserve"> </w:t>
       </w:r>
       <w:r>
         <w:rPr>
-          <w:rFonts w:ascii="Abyssinica SIL" w:hAnsi="Abyssinica SIL" w:cs="Abyssinica SIL test"/>
+          <w:rFonts w:ascii="Cambria Math" w:hAnsi="Cambria Math" w:cs="Cambria Math"/>
+          <w:sz w:val="28"/>
+          <w:szCs w:val="28"/>
         </w:rPr>
-        <w:t>ኴ</w:t>
+        <w:t>⇨</w:t>
       </w:r>
       <w:r>
-        <w:t xml:space="preserve"> you can do so </w:t>
+        <w:rPr>
+          <w:sz w:val="28"/>
+          <w:szCs w:val="28"/>
+        </w:rPr>
+        <w:t xml:space="preserve"> </w:t>
       </w:r>
       <w:r>
-        <w:t>by typing an extra vowel after a ‘u’</w:t>
-      </w:r>
-      <w:r>
-        <w:t>:</w:t>
+        <w:rPr>
+          <w:rFonts w:ascii="Athinkra – Sheikh Bakri Sapalo" w:eastAsia="Athinkra – Sheikh Bakri Sapalo" w:hAnsi="Athinkra – Sheikh Bakri Sapalo" w:hint="eastAsia"/>
+          <w:sz w:val="28"/>
+          <w:szCs w:val="28"/>
+        </w:rPr>
+        <w:t></w:t>
       </w:r>
     </w:p>
     <w:p>
       <w:pPr>
-        <w:shd w:val="clear" w:color="auto" w:fill="FFFF00"/>
+        <w:jc w:val="both"/>
+        <w:rPr>
+          <w:sz w:val="28"/>
+          <w:szCs w:val="28"/>
+        </w:rPr>
+      </w:pPr>
+      <w:r>
+        <w:rPr>
+          <w:sz w:val="28"/>
+          <w:szCs w:val="28"/>
+        </w:rPr>
+        <w:tab/>
+        <w:t>sx</w:t>
+      </w:r>
+      <w:r>
+        <w:rPr>
+          <w:sz w:val="28"/>
+          <w:szCs w:val="28"/>
+        </w:rPr>
+        <w:t xml:space="preserve"> </w:t>
+      </w:r>
+      <w:r>
+        <w:rPr>
+          <w:rFonts w:ascii="Cambria Math" w:hAnsi="Cambria Math" w:cs="Cambria Math"/>
+          <w:sz w:val="28"/>
+          <w:szCs w:val="28"/>
+        </w:rPr>
+        <w:t>⇨</w:t>
+      </w:r>
+      <w:r>
+        <w:rPr>
+          <w:sz w:val="28"/>
+          <w:szCs w:val="28"/>
+        </w:rPr>
+        <w:t xml:space="preserve"> </w:t>
+      </w:r>
+      <w:r>
+        <w:rPr>
+          <w:rFonts w:ascii="Athinkra – Sheikh Bakri Sapalo" w:eastAsia="Athinkra – Sheikh Bakri Sapalo" w:hAnsi="Athinkra – Sheikh Bakri Sapalo" w:hint="eastAsia"/>
+          <w:sz w:val="28"/>
+          <w:szCs w:val="28"/>
+        </w:rPr>
+        <w:t></w:t>
+      </w:r>
+    </w:p>
+    <w:p>
+      <w:pPr>
+        <w:rPr>
+          <w:sz w:val="22"/>
+          <w:szCs w:val="22"/>
+        </w:rPr>
       </w:pPr>
     </w:p>
     <w:p>
       <w:pPr>
-        <w:shd w:val="clear" w:color="auto" w:fill="FFFF00"/>
-        <w:ind w:left="720"/>
-        <w:rPr>
-          <w:rFonts w:ascii="Abyssinica SIL" w:hAnsi="Abyssinica SIL" w:cs="Abyssinica SIL test"/>
-        </w:rPr>
+        <w:shd w:val="clear" w:color="auto" w:fill="FFFFFE"/>
+        <w:spacing w:after="240" w:line="210" w:lineRule="atLeast"/>
       </w:pPr>
       <w:r>
-        <w:t xml:space="preserve">Example: typing </w:t>
+        <w:t xml:space="preserve">Apostrophe, </w:t>
       </w:r>
       <w:r>
         <w:rPr>
-          <w:b/>
-          <w:bCs/>
+          <w:rFonts w:ascii="Courier New" w:hAnsi="Courier New" w:cs="Courier New"/>
+          <w:sz w:val="18"/>
+          <w:szCs w:val="18"/>
         </w:rPr>
-        <w:t>mu</w:t>
+        <w:t>'</w:t>
       </w:r>
       <w:r>
-        <w:rPr>
-          <w:b/>
-          <w:bCs/>
-        </w:rPr>
-        <w:t>a</w:t>
-      </w:r>
-      <w:r>
-        <w:t xml:space="preserve"> becomes </w:t>
-      </w:r>
-      <w:r>
-        <w:rPr>
-          <w:rFonts w:ascii="Abyssinica SIL" w:hAnsi="Abyssinica SIL" w:cs="Abyssinica SIL test"/>
-        </w:rPr>
-        <w:t>ሟ</w:t>
+        <w:t>, is another special symbol that can be typed in the usual way of speling words in Qubee, but will be ignored in the Sheikh Bakri Sapalo alphabet:</w:t>
       </w:r>
     </w:p>
     <w:p>
       <w:pPr>
-        <w:shd w:val="clear" w:color="auto" w:fill="FFFF00"/>
-        <w:ind w:left="720"/>
+        <w:shd w:val="clear" w:color="auto" w:fill="FFFFFE"/>
+        <w:tabs>
+          <w:tab w:val="left" w:pos="720"/>
+          <w:tab w:val="left" w:pos="1890"/>
+        </w:tabs>
+        <w:spacing w:line="210" w:lineRule="atLeast"/>
+        <w:rPr>
+          <w:sz w:val="28"/>
+          <w:szCs w:val="28"/>
+        </w:rPr>
       </w:pPr>
       <w:r>
-        <w:t xml:space="preserve">Example: typing </w:t>
+        <w:rPr>
+          <w:sz w:val="28"/>
+          <w:szCs w:val="28"/>
+        </w:rPr>
+        <w:tab/>
       </w:r>
       <w:r>
         <w:rPr>
-          <w:b/>
-          <w:bCs/>
+          <w:sz w:val="28"/>
+          <w:szCs w:val="28"/>
         </w:rPr>
-        <w:t>guie</w:t>
-      </w:r>
-      <w:r>
-        <w:t xml:space="preserve"> becomes </w:t>
+        <w:t>har’a</w:t>
       </w:r>
       <w:r>
         <w:rPr>
-          <w:rFonts w:ascii="Abyssinica SIL" w:hAnsi="Abyssinica SIL" w:cs="Abyssinica SIL test"/>
+          <w:sz w:val="28"/>
+          <w:szCs w:val="28"/>
         </w:rPr>
-        <w:t>ጔ</w:t>
+        <w:tab/>
+      </w:r>
+      <w:r>
+        <w:rPr>
+          <w:rFonts w:ascii="Cambria Math" w:hAnsi="Cambria Math" w:cs="Cambria Math"/>
+          <w:sz w:val="28"/>
+          <w:szCs w:val="28"/>
+        </w:rPr>
+        <w:t>⇨</w:t>
+      </w:r>
+      <w:r>
+        <w:rPr>
+          <w:rFonts w:ascii="Cambria Math" w:hAnsi="Cambria Math" w:cs="Cambria Math"/>
+          <w:sz w:val="28"/>
+          <w:szCs w:val="28"/>
+        </w:rPr>
+        <w:t xml:space="preserve"> </w:t>
+      </w:r>
+      <w:r>
+        <w:rPr>
+          <w:rFonts w:ascii="Athinkra – Sheikh Bakri Sapalo" w:eastAsia="Athinkra – Sheikh Bakri Sapalo" w:hAnsi="Athinkra – Sheikh Bakri Sapalo" w:cs="Cambria Math" w:hint="eastAsia"/>
+          <w:sz w:val="28"/>
+          <w:szCs w:val="28"/>
+        </w:rPr>
+        <w:t></w:t>
       </w:r>
     </w:p>
     <w:p>
       <w:pPr>
-        <w:shd w:val="clear" w:color="auto" w:fill="FFFF00"/>
+        <w:shd w:val="clear" w:color="auto" w:fill="FFFFFE"/>
+        <w:tabs>
+          <w:tab w:val="left" w:pos="720"/>
+          <w:tab w:val="left" w:pos="1890"/>
+        </w:tabs>
+        <w:spacing w:line="210" w:lineRule="atLeast"/>
+        <w:ind w:firstLine="720"/>
+        <w:rPr>
+          <w:sz w:val="28"/>
+          <w:szCs w:val="28"/>
+        </w:rPr>
+      </w:pPr>
+      <w:r>
+        <w:rPr>
+          <w:sz w:val="28"/>
+          <w:szCs w:val="28"/>
+        </w:rPr>
+        <w:t>mish’aa</w:t>
+      </w:r>
+      <w:r>
+        <w:rPr>
+          <w:sz w:val="28"/>
+          <w:szCs w:val="28"/>
+        </w:rPr>
+        <w:tab/>
+      </w:r>
+      <w:r>
+        <w:rPr>
+          <w:rFonts w:ascii="Cambria Math" w:hAnsi="Cambria Math" w:cs="Cambria Math"/>
+          <w:sz w:val="28"/>
+          <w:szCs w:val="28"/>
+        </w:rPr>
+        <w:t>⇨</w:t>
+      </w:r>
+      <w:r>
+        <w:rPr>
+          <w:rFonts w:ascii="Cambria Math" w:hAnsi="Cambria Math" w:cs="Cambria Math"/>
+          <w:sz w:val="28"/>
+          <w:szCs w:val="28"/>
+        </w:rPr>
+        <w:t xml:space="preserve"> </w:t>
+      </w:r>
+      <w:r>
+        <w:rPr>
+          <w:rFonts w:ascii="Athinkra – Sheikh Bakri Sapalo" w:eastAsia="Athinkra – Sheikh Bakri Sapalo" w:hAnsi="Athinkra – Sheikh Bakri Sapalo" w:cs="Cambria Math" w:hint="eastAsia"/>
+          <w:sz w:val="28"/>
+          <w:szCs w:val="28"/>
+        </w:rPr>
+        <w:t></w:t>
+      </w:r>
+    </w:p>
+    <w:p>
+      <w:pPr>
+        <w:shd w:val="clear" w:color="auto" w:fill="FFFFFE"/>
+        <w:tabs>
+          <w:tab w:val="left" w:pos="720"/>
+          <w:tab w:val="left" w:pos="1890"/>
+        </w:tabs>
+        <w:spacing w:line="210" w:lineRule="atLeast"/>
+        <w:ind w:left="720"/>
+        <w:rPr>
+          <w:sz w:val="28"/>
+          <w:szCs w:val="28"/>
+        </w:rPr>
+      </w:pPr>
+      <w:r>
+        <w:rPr>
+          <w:sz w:val="28"/>
+          <w:szCs w:val="28"/>
+        </w:rPr>
+        <w:t>dhi’eenna</w:t>
+      </w:r>
+      <w:r>
+        <w:rPr>
+          <w:sz w:val="28"/>
+          <w:szCs w:val="28"/>
+        </w:rPr>
+        <w:tab/>
+      </w:r>
+      <w:r>
+        <w:rPr>
+          <w:rFonts w:ascii="Cambria Math" w:hAnsi="Cambria Math" w:cs="Cambria Math"/>
+          <w:sz w:val="28"/>
+          <w:szCs w:val="28"/>
+        </w:rPr>
+        <w:t>⇨</w:t>
+      </w:r>
+      <w:r>
+        <w:rPr>
+          <w:rFonts w:ascii="Cambria Math" w:hAnsi="Cambria Math" w:cs="Cambria Math"/>
+          <w:sz w:val="28"/>
+          <w:szCs w:val="28"/>
+        </w:rPr>
+        <w:t xml:space="preserve"> </w:t>
+      </w:r>
+      <w:r>
+        <w:rPr>
+          <w:rFonts w:ascii="Athinkra – Sheikh Bakri Sapalo" w:eastAsia="Athinkra – Sheikh Bakri Sapalo" w:hAnsi="Athinkra – Sheikh Bakri Sapalo" w:cs="Cambria Math" w:hint="eastAsia"/>
+          <w:sz w:val="28"/>
+          <w:szCs w:val="28"/>
+        </w:rPr>
+        <w:t></w:t>
+      </w:r>
+    </w:p>
+    <w:p>
+      <w:pPr>
+        <w:shd w:val="clear" w:color="auto" w:fill="FFFFFE"/>
+        <w:tabs>
+          <w:tab w:val="left" w:pos="720"/>
+          <w:tab w:val="left" w:pos="1890"/>
+        </w:tabs>
+        <w:spacing w:line="210" w:lineRule="atLeast"/>
+        <w:ind w:firstLine="720"/>
+        <w:rPr>
+          <w:rFonts w:ascii="Cambria Math" w:hAnsi="Cambria Math" w:cs="Cambria Math"/>
+          <w:sz w:val="28"/>
+          <w:szCs w:val="28"/>
+        </w:rPr>
+      </w:pPr>
+      <w:r>
+        <w:rPr>
+          <w:sz w:val="28"/>
+          <w:szCs w:val="28"/>
+        </w:rPr>
+        <w:t>taa'ee</w:t>
+      </w:r>
+      <w:r>
+        <w:rPr>
+          <w:sz w:val="28"/>
+          <w:szCs w:val="28"/>
+        </w:rPr>
+        <w:tab/>
+      </w:r>
+      <w:r>
+        <w:rPr>
+          <w:rFonts w:ascii="Cambria Math" w:hAnsi="Cambria Math" w:cs="Cambria Math"/>
+          <w:sz w:val="28"/>
+          <w:szCs w:val="28"/>
+        </w:rPr>
+        <w:t>⇨</w:t>
+      </w:r>
+      <w:r>
+        <w:rPr>
+          <w:rFonts w:ascii="Cambria Math" w:hAnsi="Cambria Math" w:cs="Cambria Math"/>
+          <w:sz w:val="28"/>
+          <w:szCs w:val="28"/>
+        </w:rPr>
+        <w:t xml:space="preserve"> </w:t>
+      </w:r>
+      <w:r>
+        <w:rPr>
+          <w:rFonts w:ascii="Athinkra – Sheikh Bakri Sapalo" w:eastAsia="Athinkra – Sheikh Bakri Sapalo" w:hAnsi="Athinkra – Sheikh Bakri Sapalo" w:cs="Cambria Math" w:hint="eastAsia"/>
+          <w:sz w:val="28"/>
+          <w:szCs w:val="28"/>
+        </w:rPr>
+        <w:t></w:t>
+      </w:r>
+    </w:p>
+    <w:p>
+      <w:pPr>
+        <w:shd w:val="clear" w:color="auto" w:fill="FFFFFE"/>
+        <w:spacing w:line="210" w:lineRule="atLeast"/>
+      </w:pPr>
+      <w:r>
+        <w:tab/>
+      </w:r>
+      <w:r>
+        <w:tab/>
+      </w:r>
+    </w:p>
+    <w:p>
+      <w:pPr>
+        <w:shd w:val="clear" w:color="auto" w:fill="FFFFFE"/>
+        <w:spacing w:after="240" w:line="210" w:lineRule="atLeast"/>
+      </w:pPr>
+      <w:r>
+        <w:t>A special case is for the “glottal stop” in the Sheikh Bakri Sapalo alphabet, where the glottal stop is typed with apostrophe after the vowel.</w:t>
+      </w:r>
+      <w:r>
+        <w:t xml:space="preserve"> Examples:</w:t>
+      </w:r>
+    </w:p>
+    <w:p>
+      <w:pPr>
+        <w:shd w:val="clear" w:color="auto" w:fill="FFFFFE"/>
+        <w:tabs>
+          <w:tab w:val="left" w:pos="720"/>
+          <w:tab w:val="left" w:pos="1350"/>
+        </w:tabs>
+        <w:rPr>
+          <w:rFonts w:ascii="Cambria Math" w:hAnsi="Cambria Math" w:cs="Cambria Math"/>
+          <w:sz w:val="28"/>
+          <w:szCs w:val="28"/>
+        </w:rPr>
+      </w:pPr>
+      <w:r>
+        <w:rPr>
+          <w:sz w:val="28"/>
+          <w:szCs w:val="28"/>
+        </w:rPr>
+        <w:tab/>
+        <w:t>a</w:t>
+      </w:r>
+      <w:r>
+        <w:rPr>
+          <w:rFonts w:ascii="Courier New" w:hAnsi="Courier New" w:cs="Courier New"/>
+          <w:sz w:val="28"/>
+          <w:szCs w:val="28"/>
+        </w:rPr>
+        <w:t>'</w:t>
+      </w:r>
+      <w:r>
+        <w:rPr>
+          <w:rFonts w:ascii="Courier New" w:hAnsi="Courier New" w:cs="Courier New"/>
+          <w:sz w:val="28"/>
+          <w:szCs w:val="28"/>
+        </w:rPr>
+        <w:tab/>
+      </w:r>
+      <w:r>
+        <w:rPr>
+          <w:rFonts w:ascii="Cambria Math" w:hAnsi="Cambria Math" w:cs="Cambria Math"/>
+          <w:sz w:val="28"/>
+          <w:szCs w:val="28"/>
+        </w:rPr>
+        <w:t>⇨</w:t>
+      </w:r>
+      <w:r>
+        <w:rPr>
+          <w:rFonts w:ascii="Cambria Math" w:hAnsi="Cambria Math" w:cs="Cambria Math"/>
+          <w:sz w:val="28"/>
+          <w:szCs w:val="28"/>
+        </w:rPr>
+        <w:t xml:space="preserve"> </w:t>
+      </w:r>
+      <w:r>
+        <w:rPr>
+          <w:rFonts w:ascii="Athinkra – Sheikh Bakri Sapalo" w:eastAsia="Athinkra – Sheikh Bakri Sapalo" w:hAnsi="Athinkra – Sheikh Bakri Sapalo" w:cs="Cambria Math" w:hint="eastAsia"/>
+          <w:sz w:val="28"/>
+          <w:szCs w:val="28"/>
+        </w:rPr>
+        <w:t></w:t>
+      </w:r>
+    </w:p>
+    <w:p>
+      <w:pPr>
+        <w:shd w:val="clear" w:color="auto" w:fill="FFFFFE"/>
+        <w:tabs>
+          <w:tab w:val="left" w:pos="720"/>
+          <w:tab w:val="left" w:pos="1350"/>
+        </w:tabs>
+        <w:rPr>
+          <w:rFonts w:ascii="Cambria Math" w:hAnsi="Cambria Math" w:cs="Cambria Math"/>
+          <w:sz w:val="28"/>
+          <w:szCs w:val="28"/>
+        </w:rPr>
+      </w:pPr>
+      <w:r>
+        <w:rPr>
+          <w:sz w:val="28"/>
+          <w:szCs w:val="28"/>
+        </w:rPr>
+        <w:tab/>
+        <w:t>a</w:t>
+      </w:r>
+      <w:r>
+        <w:rPr>
+          <w:sz w:val="28"/>
+          <w:szCs w:val="28"/>
+        </w:rPr>
+        <w:t>x</w:t>
+      </w:r>
+      <w:r>
+        <w:rPr>
+          <w:rFonts w:ascii="Courier New" w:hAnsi="Courier New" w:cs="Courier New"/>
+          <w:sz w:val="28"/>
+          <w:szCs w:val="28"/>
+        </w:rPr>
+        <w:t>'</w:t>
+      </w:r>
+      <w:r>
+        <w:rPr>
+          <w:rFonts w:ascii="Courier New" w:hAnsi="Courier New" w:cs="Courier New"/>
+          <w:sz w:val="28"/>
+          <w:szCs w:val="28"/>
+        </w:rPr>
+        <w:tab/>
+      </w:r>
+      <w:r>
+        <w:rPr>
+          <w:rFonts w:ascii="Cambria Math" w:hAnsi="Cambria Math" w:cs="Cambria Math"/>
+          <w:sz w:val="28"/>
+          <w:szCs w:val="28"/>
+        </w:rPr>
+        <w:t xml:space="preserve">⇨ </w:t>
+      </w:r>
+      <w:r>
+        <w:rPr>
+          <w:rFonts w:ascii="Athinkra – Sheikh Bakri Sapalo" w:eastAsia="Athinkra – Sheikh Bakri Sapalo" w:hAnsi="Athinkra – Sheikh Bakri Sapalo" w:cs="Cambria Math" w:hint="eastAsia"/>
+          <w:sz w:val="28"/>
+          <w:szCs w:val="28"/>
+        </w:rPr>
+        <w:t></w:t>
+      </w:r>
+    </w:p>
+    <w:p>
+      <w:pPr>
+        <w:shd w:val="clear" w:color="auto" w:fill="FFFFFE"/>
+        <w:tabs>
+          <w:tab w:val="left" w:pos="720"/>
+          <w:tab w:val="left" w:pos="1350"/>
+        </w:tabs>
+        <w:rPr>
+          <w:rFonts w:ascii="Cambria Math" w:hAnsi="Cambria Math" w:cs="Cambria Math"/>
+          <w:sz w:val="28"/>
+          <w:szCs w:val="28"/>
+        </w:rPr>
+      </w:pPr>
+      <w:r>
+        <w:rPr>
+          <w:sz w:val="28"/>
+          <w:szCs w:val="28"/>
+        </w:rPr>
+        <w:tab/>
+      </w:r>
+      <w:r>
+        <w:rPr>
+          <w:sz w:val="28"/>
+          <w:szCs w:val="28"/>
+        </w:rPr>
+        <w:t>A</w:t>
+      </w:r>
+      <w:r>
+        <w:rPr>
+          <w:rFonts w:ascii="Courier New" w:hAnsi="Courier New" w:cs="Courier New"/>
+          <w:sz w:val="28"/>
+          <w:szCs w:val="28"/>
+        </w:rPr>
+        <w:t>'</w:t>
+      </w:r>
+      <w:r>
+        <w:rPr>
+          <w:rFonts w:ascii="Courier New" w:hAnsi="Courier New" w:cs="Courier New"/>
+          <w:sz w:val="28"/>
+          <w:szCs w:val="28"/>
+        </w:rPr>
+        <w:tab/>
+      </w:r>
+      <w:r>
+        <w:rPr>
+          <w:rFonts w:ascii="Cambria Math" w:hAnsi="Cambria Math" w:cs="Cambria Math"/>
+          <w:sz w:val="28"/>
+          <w:szCs w:val="28"/>
+        </w:rPr>
+        <w:t xml:space="preserve">⇨ </w:t>
+      </w:r>
+      <w:r>
+        <w:rPr>
+          <w:rFonts w:ascii="Athinkra – Sheikh Bakri Sapalo" w:eastAsia="Athinkra – Sheikh Bakri Sapalo" w:hAnsi="Athinkra – Sheikh Bakri Sapalo" w:cs="Cambria Math" w:hint="eastAsia"/>
+          <w:sz w:val="28"/>
+          <w:szCs w:val="28"/>
+        </w:rPr>
+        <w:t></w:t>
+      </w:r>
+    </w:p>
+    <w:p>
+      <w:pPr>
+        <w:shd w:val="clear" w:color="auto" w:fill="FFFFFE"/>
+        <w:tabs>
+          <w:tab w:val="left" w:pos="720"/>
+          <w:tab w:val="left" w:pos="1350"/>
+        </w:tabs>
+        <w:rPr>
+          <w:rFonts w:ascii="Cambria Math" w:hAnsi="Cambria Math" w:cs="Cambria Math"/>
+          <w:sz w:val="28"/>
+          <w:szCs w:val="28"/>
+        </w:rPr>
+      </w:pPr>
+      <w:r>
+        <w:rPr>
+          <w:sz w:val="28"/>
+          <w:szCs w:val="28"/>
+        </w:rPr>
+        <w:tab/>
+      </w:r>
+      <w:r>
+        <w:rPr>
+          <w:sz w:val="28"/>
+          <w:szCs w:val="28"/>
+        </w:rPr>
+        <w:t>A</w:t>
+      </w:r>
+      <w:r>
+        <w:rPr>
+          <w:sz w:val="28"/>
+          <w:szCs w:val="28"/>
+        </w:rPr>
+        <w:t>x</w:t>
+      </w:r>
+      <w:r>
+        <w:rPr>
+          <w:rFonts w:ascii="Courier New" w:hAnsi="Courier New" w:cs="Courier New"/>
+          <w:sz w:val="28"/>
+          <w:szCs w:val="28"/>
+        </w:rPr>
+        <w:t>'</w:t>
+      </w:r>
+      <w:r>
+        <w:rPr>
+          <w:rFonts w:ascii="Courier New" w:hAnsi="Courier New" w:cs="Courier New"/>
+          <w:sz w:val="28"/>
+          <w:szCs w:val="28"/>
+        </w:rPr>
+        <w:tab/>
+      </w:r>
+      <w:r>
+        <w:rPr>
+          <w:rFonts w:ascii="Cambria Math" w:hAnsi="Cambria Math" w:cs="Cambria Math"/>
+          <w:sz w:val="28"/>
+          <w:szCs w:val="28"/>
+        </w:rPr>
+        <w:t xml:space="preserve">⇨ </w:t>
+      </w:r>
+      <w:r>
+        <w:rPr>
+          <w:rFonts w:ascii="Athinkra – Sheikh Bakri Sapalo" w:eastAsia="Athinkra – Sheikh Bakri Sapalo" w:hAnsi="Athinkra – Sheikh Bakri Sapalo" w:cs="Cambria Math" w:hint="eastAsia"/>
+          <w:sz w:val="28"/>
+          <w:szCs w:val="28"/>
+        </w:rPr>
+        <w:t></w:t>
+      </w:r>
+    </w:p>
+    <w:p>
+      <w:pPr>
+        <w:shd w:val="clear" w:color="auto" w:fill="FFFFFE"/>
+        <w:spacing w:line="210" w:lineRule="atLeast"/>
+        <w:rPr>
+          <w:rFonts w:ascii="Cambria Math" w:hAnsi="Cambria Math" w:cs="Cambria Math"/>
+          <w:sz w:val="22"/>
+          <w:szCs w:val="22"/>
+        </w:rPr>
       </w:pPr>
     </w:p>
     <w:p>
       <w:pPr>
-        <w:shd w:val="clear" w:color="auto" w:fill="FFFF00"/>
-        <w:jc w:val="both"/>
+        <w:shd w:val="clear" w:color="auto" w:fill="FFFFFE"/>
+        <w:spacing w:after="240" w:line="210" w:lineRule="atLeast"/>
       </w:pPr>
       <w:r>
-        <w:t xml:space="preserve">Finally, we must introduce a special rule for ' (apostrophe). Some words are spelt with a </w:t>
-      </w:r>
-      <w:r>
-        <w:rPr>
-          <w:rFonts w:ascii="Abyssinica SIL" w:hAnsi="Abyssinica SIL" w:cs="Abyssinica SIL test"/>
-        </w:rPr>
-        <w:t>ሳድስ</w:t>
-      </w:r>
-      <w:r>
-        <w:t xml:space="preserve"> (6</w:t>
-      </w:r>
-      <w:r>
-        <w:rPr>
-          <w:vertAlign w:val="superscript"/>
-        </w:rPr>
-        <w:t>th</w:t>
-      </w:r>
-      <w:r>
-        <w:t>)</w:t>
-      </w:r>
-      <w:r>
-        <w:t xml:space="preserve"> letter followed by a vowel, like </w:t>
-      </w:r>
-      <w:r>
-        <w:rPr>
-          <w:rFonts w:ascii="Abyssinica SIL" w:hAnsi="Abyssinica SIL" w:cs="Abyssinica SIL test"/>
-        </w:rPr>
-        <w:t>ርኤ</w:t>
-      </w:r>
-      <w:r>
-        <w:t xml:space="preserve"> in </w:t>
-      </w:r>
-      <w:r>
-        <w:rPr>
-          <w:rFonts w:ascii="Abyssinica SIL" w:hAnsi="Abyssinica SIL" w:cs="Abyssinica SIL test"/>
-        </w:rPr>
-        <w:t>ገብ</w:t>
-      </w:r>
-      <w:r>
-        <w:rPr>
-          <w:rFonts w:ascii="Abyssinica SIL" w:hAnsi="Abyssinica SIL" w:cs="Abyssinica SIL test"/>
-          <w:u w:val="single"/>
-        </w:rPr>
-        <w:t>ርኤ</w:t>
-      </w:r>
-      <w:r>
-        <w:rPr>
-          <w:rFonts w:ascii="Abyssinica SIL" w:hAnsi="Abyssinica SIL" w:cs="Abyssinica SIL test"/>
-        </w:rPr>
-        <w:t>ል</w:t>
-      </w:r>
-      <w:r>
-        <w:t>. We u</w:t>
-      </w:r>
-      <w:r>
-        <w:t>se the apostrophe here to type “</w:t>
-      </w:r>
-      <w:r>
-        <w:t>geb</w:t>
-      </w:r>
-      <w:r>
-        <w:rPr>
-          <w:u w:val="single"/>
-        </w:rPr>
-        <w:t>r'</w:t>
-      </w:r>
-      <w:r>
-        <w:rPr>
-          <w:u w:val="single"/>
-        </w:rPr>
-        <w:t>ie</w:t>
-      </w:r>
-      <w:r>
-        <w:t>l”</w:t>
-      </w:r>
-      <w:r>
-        <w:t xml:space="preserve"> to make sure we get “</w:t>
-      </w:r>
-      <w:r>
-        <w:rPr>
-          <w:rFonts w:ascii="Abyssinica SIL test" w:hAnsi="Abyssinica SIL test" w:cs="Abyssinica SIL test"/>
-        </w:rPr>
-        <w:t>ርኤ</w:t>
-      </w:r>
-      <w:r>
-        <w:t>”</w:t>
-      </w:r>
-      <w:r>
-        <w:t xml:space="preserve"> instead of </w:t>
-      </w:r>
-      <w:r>
-        <w:t>‘</w:t>
-      </w:r>
-      <w:r>
-        <w:rPr>
-          <w:rFonts w:ascii="Abyssinica SIL" w:hAnsi="Abyssinica SIL" w:cs="Abyssinica SIL test"/>
-        </w:rPr>
-        <w:t>ሬ</w:t>
-      </w:r>
-      <w:proofErr w:type="gramStart"/>
-      <w:r>
-        <w:t>’</w:t>
-      </w:r>
-      <w:r>
-        <w:t>.</w:t>
-      </w:r>
-      <w:proofErr w:type="gramEnd"/>
-    </w:p>
-    <w:p>
-      <w:pPr>
-        <w:shd w:val="clear" w:color="auto" w:fill="FFFF00"/>
-        <w:jc w:val="both"/>
-      </w:pPr>
-    </w:p>
-    <w:p>
-      <w:pPr>
-        <w:shd w:val="clear" w:color="auto" w:fill="FFFF00"/>
-        <w:ind w:left="720"/>
-      </w:pPr>
-      <w:r>
-        <w:t xml:space="preserve">Example: typing </w:t>
-      </w:r>
-      <w:r>
-        <w:rPr>
-          <w:b/>
-          <w:bCs/>
-        </w:rPr>
-        <w:t>mel'ak</w:t>
-      </w:r>
-      <w:r>
-        <w:t xml:space="preserve"> becomes </w:t>
-      </w:r>
-      <w:r>
-        <w:rPr>
-          <w:rFonts w:ascii="Abyssinica SIL" w:hAnsi="Abyssinica SIL" w:cs="Abyssinica SIL test"/>
-        </w:rPr>
-        <w:t>መልአክ</w:t>
-      </w:r>
-      <w:r>
-        <w:br/>
-        <w:t xml:space="preserve">Example: typing </w:t>
-      </w:r>
-      <w:r>
-        <w:rPr>
-          <w:b/>
-          <w:bCs/>
-        </w:rPr>
-        <w:t>ar’est</w:t>
-      </w:r>
-      <w:r>
-        <w:t xml:space="preserve"> becomes </w:t>
-      </w:r>
-      <w:r>
-        <w:rPr>
-          <w:rFonts w:ascii="Abyssinica SIL" w:hAnsi="Abyssinica SIL" w:cs="Abyssinica SIL test"/>
-        </w:rPr>
-        <w:t>አርእስት</w:t>
+        <w:t xml:space="preserve">Finally, to type an apostrophe by itself, press the apostrophe key two times: </w:t>
       </w:r>
     </w:p>
     <w:p>
       <w:pPr>
-        <w:shd w:val="clear" w:color="auto" w:fill="FFFF00"/>
-      </w:pPr>
-    </w:p>
-    <w:p>
-      <w:pPr>
-        <w:shd w:val="clear" w:color="auto" w:fill="FFFF00"/>
-        <w:jc w:val="both"/>
+        <w:shd w:val="clear" w:color="auto" w:fill="FFFFFE"/>
+        <w:spacing w:line="210" w:lineRule="atLeast"/>
+        <w:ind w:firstLine="720"/>
+        <w:rPr>
+          <w:rFonts w:ascii="Consolas" w:hAnsi="Consolas"/>
+          <w:color w:val="000000"/>
+          <w:sz w:val="28"/>
+          <w:szCs w:val="28"/>
+        </w:rPr>
       </w:pPr>
       <w:r>
-        <w:t xml:space="preserve">The </w:t>
+        <w:rPr>
+          <w:rFonts w:ascii="Courier New" w:hAnsi="Courier New" w:cs="Courier New"/>
+          <w:sz w:val="28"/>
+          <w:szCs w:val="28"/>
+        </w:rPr>
+        <w:t>''</w:t>
       </w:r>
       <w:r>
-        <w:t>following</w:t>
+        <w:rPr>
+          <w:rFonts w:ascii="Courier New" w:hAnsi="Courier New" w:cs="Courier New"/>
+          <w:sz w:val="28"/>
+          <w:szCs w:val="28"/>
+        </w:rPr>
+        <w:t xml:space="preserve"> </w:t>
       </w:r>
       <w:r>
-        <w:t xml:space="preserve"> typing table</w:t>
+        <w:rPr>
+          <w:rFonts w:ascii="Cambria Math" w:hAnsi="Cambria Math" w:cs="Cambria Math"/>
+          <w:sz w:val="28"/>
+          <w:szCs w:val="28"/>
+        </w:rPr>
+        <w:t>⇨</w:t>
       </w:r>
       <w:r>
-        <w:t>s show</w:t>
+        <w:rPr>
+          <w:rFonts w:ascii="Cambria Math" w:hAnsi="Cambria Math" w:cs="Cambria Math"/>
+          <w:sz w:val="28"/>
+          <w:szCs w:val="28"/>
+        </w:rPr>
+        <w:t xml:space="preserve"> </w:t>
       </w:r>
       <w:r>
-        <w:t xml:space="preserve"> how to type all </w:t>
-      </w:r>
-      <w:r>
-        <w:t>Geʾez</w:t>
-      </w:r>
-      <w:r>
-        <w:t xml:space="preserve"> letters, numbers</w:t>
-      </w:r>
-      <w:r>
-        <w:t>,</w:t>
-      </w:r>
-      <w:r>
-        <w:t xml:space="preserve"> and punctuation.</w:t>
+        <w:rPr>
+          <w:rFonts w:ascii="Courier New" w:hAnsi="Courier New" w:cs="Courier New"/>
+          <w:sz w:val="28"/>
+          <w:szCs w:val="28"/>
+        </w:rPr>
+        <w:t>'</w:t>
       </w:r>
     </w:p>
     <w:p>
       <w:pPr>
         <w:pStyle w:val="Heading1"/>
-        <w:spacing w:before="0" w:line="276" w:lineRule="auto"/>
+        <w:spacing w:before="0" w:after="0"/>
         <w:jc w:val="center"/>
         <w:rPr>
           <w:sz w:val="40"/>
@@ -800,15 +1355,26 @@
         </w:rPr>
       </w:pPr>
       <w:r>
-        <w:br w:type="page"/>
+        <w:rPr>
+          <w:sz w:val="40"/>
+          <w:szCs w:val="40"/>
+        </w:rPr>
+        <w:lastRenderedPageBreak/>
+        <w:t>Sheik</w:t>
       </w:r>
       <w:r>
         <w:rPr>
           <w:sz w:val="40"/>
           <w:szCs w:val="40"/>
         </w:rPr>
-        <w:lastRenderedPageBreak/>
-        <w:t>Sheik Bakri Sapalo</w:t>
+        <w:t>h</w:t>
+      </w:r>
+      <w:r>
+        <w:rPr>
+          <w:sz w:val="40"/>
+          <w:szCs w:val="40"/>
+        </w:rPr>
+        <w:t xml:space="preserve"> Bakri Sapalo</w:t>
       </w:r>
       <w:r>
         <w:rPr>
@@ -1712,15 +2278,7 @@
                 <w:sz w:val="20"/>
                 <w:szCs w:val="20"/>
               </w:rPr>
-              <w:t>*</w:t>
-            </w:r>
-            <w:r>
-              <w:rPr>
-                <w:rFonts w:ascii="Athinkra – Sheikh Bakri Sapalo" w:eastAsia="Athinkra – Sheikh Bakri Sapalo" w:hAnsi="Athinkra – Sheikh Bakri Sapalo"/>
-                <w:sz w:val="20"/>
-                <w:szCs w:val="20"/>
-              </w:rPr>
-              <w:t>?</w:t>
+              <w:t>a’</w:t>
             </w:r>
           </w:p>
         </w:tc>
@@ -2240,15 +2798,23 @@
                 <w:sz w:val="20"/>
                 <w:szCs w:val="20"/>
               </w:rPr>
-              <w:t>**</w:t>
-            </w:r>
-            <w:r>
-              <w:rPr>
-                <w:rFonts w:ascii="Athinkra – Sheikh Bakri Sapalo" w:eastAsia="Athinkra – Sheikh Bakri Sapalo" w:hAnsi="Athinkra – Sheikh Bakri Sapalo"/>
-                <w:sz w:val="20"/>
-                <w:szCs w:val="20"/>
-              </w:rPr>
-              <w:t>?</w:t>
+              <w:t>a</w:t>
+            </w:r>
+            <w:r>
+              <w:rPr>
+                <w:rFonts w:ascii="Athinkra – Sheikh Bakri Sapalo" w:eastAsia="Athinkra – Sheikh Bakri Sapalo" w:hAnsi="Athinkra – Sheikh Bakri Sapalo"/>
+                <w:sz w:val="20"/>
+                <w:szCs w:val="20"/>
+              </w:rPr>
+              <w:t>x</w:t>
+            </w:r>
+            <w:r>
+              <w:rPr>
+                <w:rFonts w:ascii="Athinkra – Sheikh Bakri Sapalo" w:eastAsia="Athinkra – Sheikh Bakri Sapalo" w:hAnsi="Athinkra – Sheikh Bakri Sapalo"/>
+                <w:sz w:val="20"/>
+                <w:szCs w:val="20"/>
+              </w:rPr>
+              <w:t>’</w:t>
             </w:r>
           </w:p>
         </w:tc>
@@ -14763,7 +15329,7 @@
             <w:pPr>
               <w:jc w:val="center"/>
               <w:rPr>
-                <w:rFonts w:ascii="Athinkra – Sheikh Bakri Sapalo" w:eastAsia="Athinkra – Sheikh Bakri Sapalo" w:hAnsi="Athinkra – Sheikh Bakri Sapalo" w:hint="eastAsia"/>
+                <w:rFonts w:ascii="Athinkra – Sheikh Bakri Sapalo" w:eastAsia="Athinkra – Sheikh Bakri Sapalo" w:hAnsi="Athinkra – Sheikh Bakri Sapalo"/>
                 <w:sz w:val="32"/>
                 <w:szCs w:val="32"/>
               </w:rPr>
@@ -14779,7 +15345,7 @@
             <w:pPr>
               <w:jc w:val="center"/>
               <w:rPr>
-                <w:rFonts w:ascii="Athinkra – Sheikh Bakri Sapalo" w:eastAsia="Athinkra – Sheikh Bakri Sapalo" w:hAnsi="Athinkra – Sheikh Bakri Sapalo" w:hint="eastAsia"/>
+                <w:rFonts w:ascii="Athinkra – Sheikh Bakri Sapalo" w:eastAsia="Athinkra – Sheikh Bakri Sapalo" w:hAnsi="Athinkra – Sheikh Bakri Sapalo"/>
                 <w:sz w:val="32"/>
                 <w:szCs w:val="32"/>
               </w:rPr>
@@ -14795,7 +15361,7 @@
             <w:pPr>
               <w:jc w:val="center"/>
               <w:rPr>
-                <w:rFonts w:ascii="Athinkra – Sheikh Bakri Sapalo" w:eastAsia="Athinkra – Sheikh Bakri Sapalo" w:hAnsi="Athinkra – Sheikh Bakri Sapalo" w:hint="eastAsia"/>
+                <w:rFonts w:ascii="Athinkra – Sheikh Bakri Sapalo" w:eastAsia="Athinkra – Sheikh Bakri Sapalo" w:hAnsi="Athinkra – Sheikh Bakri Sapalo"/>
                 <w:sz w:val="32"/>
                 <w:szCs w:val="32"/>
               </w:rPr>
@@ -14811,7 +15377,7 @@
             <w:pPr>
               <w:jc w:val="center"/>
               <w:rPr>
-                <w:rFonts w:ascii="Athinkra – Sheikh Bakri Sapalo" w:eastAsia="Athinkra – Sheikh Bakri Sapalo" w:hAnsi="Athinkra – Sheikh Bakri Sapalo" w:hint="eastAsia"/>
+                <w:rFonts w:ascii="Athinkra – Sheikh Bakri Sapalo" w:eastAsia="Athinkra – Sheikh Bakri Sapalo" w:hAnsi="Athinkra – Sheikh Bakri Sapalo"/>
                 <w:sz w:val="32"/>
                 <w:szCs w:val="32"/>
               </w:rPr>
@@ -14827,7 +15393,7 @@
             <w:pPr>
               <w:jc w:val="center"/>
               <w:rPr>
-                <w:rFonts w:ascii="Athinkra – Sheikh Bakri Sapalo" w:eastAsia="Athinkra – Sheikh Bakri Sapalo" w:hAnsi="Athinkra – Sheikh Bakri Sapalo" w:hint="eastAsia"/>
+                <w:rFonts w:ascii="Athinkra – Sheikh Bakri Sapalo" w:eastAsia="Athinkra – Sheikh Bakri Sapalo" w:hAnsi="Athinkra – Sheikh Bakri Sapalo"/>
                 <w:sz w:val="32"/>
                 <w:szCs w:val="32"/>
               </w:rPr>
@@ -14843,7 +15409,7 @@
             <w:pPr>
               <w:jc w:val="center"/>
               <w:rPr>
-                <w:rFonts w:ascii="Athinkra – Sheikh Bakri Sapalo" w:eastAsia="Athinkra – Sheikh Bakri Sapalo" w:hAnsi="Athinkra – Sheikh Bakri Sapalo" w:hint="eastAsia"/>
+                <w:rFonts w:ascii="Athinkra – Sheikh Bakri Sapalo" w:eastAsia="Athinkra – Sheikh Bakri Sapalo" w:hAnsi="Athinkra – Sheikh Bakri Sapalo"/>
                 <w:sz w:val="32"/>
                 <w:szCs w:val="32"/>
               </w:rPr>
@@ -14859,7 +15425,7 @@
             <w:pPr>
               <w:jc w:val="center"/>
               <w:rPr>
-                <w:rFonts w:ascii="Athinkra – Sheikh Bakri Sapalo" w:eastAsia="Athinkra – Sheikh Bakri Sapalo" w:hAnsi="Athinkra – Sheikh Bakri Sapalo" w:hint="eastAsia"/>
+                <w:rFonts w:ascii="Athinkra – Sheikh Bakri Sapalo" w:eastAsia="Athinkra – Sheikh Bakri Sapalo" w:hAnsi="Athinkra – Sheikh Bakri Sapalo"/>
                 <w:sz w:val="32"/>
                 <w:szCs w:val="32"/>
               </w:rPr>
@@ -14875,7 +15441,7 @@
             <w:pPr>
               <w:jc w:val="center"/>
               <w:rPr>
-                <w:rFonts w:ascii="Athinkra – Sheikh Bakri Sapalo" w:eastAsia="Athinkra – Sheikh Bakri Sapalo" w:hAnsi="Athinkra – Sheikh Bakri Sapalo" w:hint="eastAsia"/>
+                <w:rFonts w:ascii="Athinkra – Sheikh Bakri Sapalo" w:eastAsia="Athinkra – Sheikh Bakri Sapalo" w:hAnsi="Athinkra – Sheikh Bakri Sapalo"/>
                 <w:sz w:val="32"/>
                 <w:szCs w:val="32"/>
               </w:rPr>
@@ -14891,7 +15457,7 @@
             <w:pPr>
               <w:jc w:val="center"/>
               <w:rPr>
-                <w:rFonts w:ascii="Athinkra – Sheikh Bakri Sapalo" w:eastAsia="Athinkra – Sheikh Bakri Sapalo" w:hAnsi="Athinkra – Sheikh Bakri Sapalo" w:hint="eastAsia"/>
+                <w:rFonts w:ascii="Athinkra – Sheikh Bakri Sapalo" w:eastAsia="Athinkra – Sheikh Bakri Sapalo" w:hAnsi="Athinkra – Sheikh Bakri Sapalo"/>
                 <w:sz w:val="32"/>
                 <w:szCs w:val="32"/>
               </w:rPr>
@@ -14907,7 +15473,7 @@
             <w:pPr>
               <w:jc w:val="center"/>
               <w:rPr>
-                <w:rFonts w:ascii="Athinkra – Sheikh Bakri Sapalo" w:eastAsia="Athinkra – Sheikh Bakri Sapalo" w:hAnsi="Athinkra – Sheikh Bakri Sapalo" w:hint="eastAsia"/>
+                <w:rFonts w:ascii="Athinkra – Sheikh Bakri Sapalo" w:eastAsia="Athinkra – Sheikh Bakri Sapalo" w:hAnsi="Athinkra – Sheikh Bakri Sapalo"/>
                 <w:sz w:val="32"/>
                 <w:szCs w:val="32"/>
               </w:rPr>
@@ -14923,7 +15489,7 @@
             <w:pPr>
               <w:jc w:val="center"/>
               <w:rPr>
-                <w:rFonts w:ascii="Athinkra – Sheikh Bakri Sapalo" w:eastAsia="Athinkra – Sheikh Bakri Sapalo" w:hAnsi="Athinkra – Sheikh Bakri Sapalo" w:hint="eastAsia"/>
+                <w:rFonts w:ascii="Athinkra – Sheikh Bakri Sapalo" w:eastAsia="Athinkra – Sheikh Bakri Sapalo" w:hAnsi="Athinkra – Sheikh Bakri Sapalo"/>
                 <w:sz w:val="32"/>
                 <w:szCs w:val="32"/>
               </w:rPr>
@@ -14939,7 +15505,7 @@
             <w:pPr>
               <w:jc w:val="center"/>
               <w:rPr>
-                <w:rFonts w:ascii="Athinkra – Sheikh Bakri Sapalo" w:eastAsia="Athinkra – Sheikh Bakri Sapalo" w:hAnsi="Athinkra – Sheikh Bakri Sapalo" w:hint="eastAsia"/>
+                <w:rFonts w:ascii="Athinkra – Sheikh Bakri Sapalo" w:eastAsia="Athinkra – Sheikh Bakri Sapalo" w:hAnsi="Athinkra – Sheikh Bakri Sapalo"/>
                 <w:sz w:val="32"/>
                 <w:szCs w:val="32"/>
               </w:rPr>
@@ -36151,7 +36717,7 @@
                 <w:sz w:val="20"/>
                 <w:szCs w:val="20"/>
               </w:rPr>
-              <w:t>?</w:t>
+              <w:t>’</w:t>
             </w:r>
           </w:p>
         </w:tc>
@@ -36804,7 +37370,7 @@
                 <w:sz w:val="20"/>
                 <w:szCs w:val="20"/>
               </w:rPr>
-              <w:t>?</w:t>
+              <w:t>’</w:t>
             </w:r>
           </w:p>
         </w:tc>
@@ -41896,7 +42462,21 @@
           <w:rFonts w:ascii="Arial" w:hAnsi="Arial" w:cs="Arial"/>
           <w:b/>
         </w:rPr>
-        <w:t xml:space="preserve">Sheik Bakri Sapalo </w:t>
+        <w:t>Sheik</w:t>
+      </w:r>
+      <w:r>
+        <w:rPr>
+          <w:rFonts w:ascii="Arial" w:hAnsi="Arial" w:cs="Arial"/>
+          <w:b/>
+        </w:rPr>
+        <w:t>h</w:t>
+      </w:r>
+      <w:r>
+        <w:rPr>
+          <w:rFonts w:ascii="Arial" w:hAnsi="Arial" w:cs="Arial"/>
+          <w:b/>
+        </w:rPr>
+        <w:t xml:space="preserve"> Bakri Sapalo </w:t>
       </w:r>
       <w:r>
         <w:rPr>
@@ -42247,7 +42827,21 @@
           <w:rFonts w:ascii="Arial" w:hAnsi="Arial" w:cs="Arial"/>
           <w:b/>
         </w:rPr>
-        <w:t>Sheik Bakri Sapalo</w:t>
+        <w:t>Sheik</w:t>
+      </w:r>
+      <w:r>
+        <w:rPr>
+          <w:rFonts w:ascii="Arial" w:hAnsi="Arial" w:cs="Arial"/>
+          <w:b/>
+        </w:rPr>
+        <w:t>h</w:t>
+      </w:r>
+      <w:r>
+        <w:rPr>
+          <w:rFonts w:ascii="Arial" w:hAnsi="Arial" w:cs="Arial"/>
+          <w:b/>
+        </w:rPr>
+        <w:t xml:space="preserve"> Bakri Sapalo</w:t>
       </w:r>
       <w:r>
         <w:rPr>
@@ -42262,6 +42856,15 @@
           <w:b/>
         </w:rPr>
         <w:t>bers</w:t>
+      </w:r>
+    </w:p>
+    <w:p>
+      <w:pPr>
+        <w:pStyle w:val="NormalWeb"/>
+        <w:spacing w:before="0" w:beforeAutospacing="0"/>
+      </w:pPr>
+      <w:r>
+        <w:t>The Sheikh Bakri Sapalo numbers may be typed directly as shown:</w:t>
       </w:r>
     </w:p>
     <w:tbl>
@@ -45138,7 +45741,6 @@
   <w:style w:type="character" w:default="1" w:styleId="DefaultParagraphFont">
     <w:name w:val="Default Paragraph Font"/>
     <w:uiPriority w:val="1"/>
-    <w:semiHidden/>
     <w:unhideWhenUsed/>
   </w:style>
   <w:style w:type="table" w:default="1" w:styleId="TableNormal">

</xml_diff>

<commit_message>
Completion of help pages.
</commit_message>
<xml_diff>
--- a/experimental/gff/gff_sbs/source/SBS-Typing-English.docx
+++ b/experimental/gff/gff_sbs/source/SBS-Typing-English.docx
@@ -155,16 +155,11 @@
       <w:r>
         <w:t xml:space="preserve"> keyboard </w:t>
       </w:r>
-      <w:proofErr w:type="gramStart"/>
       <w:r>
         <w:t>(</w:t>
       </w:r>
       <w:r>
-        <w:t xml:space="preserve">  </w:t>
-      </w:r>
-      <w:proofErr w:type="gramEnd"/>
-      <w:r>
-        <w:t xml:space="preserve"> </w:t>
+        <w:t xml:space="preserve">   </w:t>
       </w:r>
       <w:r>
         <w:t xml:space="preserve">) </w:t>
@@ -195,7 +190,21 @@
           <w:i/>
           <w:iCs/>
         </w:rPr>
-        <w:t xml:space="preserve">“Athinkra </w:t>
+        <w:t>“Athinkra</w:t>
+      </w:r>
+      <w:r>
+        <w:rPr>
+          <w:i/>
+          <w:iCs/>
+        </w:rPr>
+        <w:t>:</w:t>
+      </w:r>
+      <w:r>
+        <w:rPr>
+          <w:i/>
+          <w:iCs/>
+        </w:rPr>
+        <w:t xml:space="preserve"> </w:t>
       </w:r>
       <w:r>
         <w:rPr>

</xml_diff>

<commit_message>
Version 1.0.5 - font and manual corrections.
</commit_message>
<xml_diff>
--- a/experimental/gff/gff_sbs/source/SBS-Typing-English.docx
+++ b/experimental/gff/gff_sbs/source/SBS-Typing-English.docx
@@ -18,6 +18,9 @@
         <w:t>Sheek Bakrii Saphalo</w:t>
       </w:r>
       <w:r>
+        <w:t>o</w:t>
+      </w:r>
+      <w:r>
         <w:t xml:space="preserve"> Script in Qubee Style</w:t>
       </w:r>
     </w:p>
@@ -33,10 +36,10 @@
         <mc:AlternateContent>
           <mc:Choice Requires="wps">
             <w:drawing>
-              <wp:anchor distT="45720" distB="45720" distL="114300" distR="114300" simplePos="0" relativeHeight="251659264" behindDoc="0" locked="0" layoutInCell="1" allowOverlap="1" wp14:anchorId="6E2465CA" wp14:editId="00F2D770">
+              <wp:anchor distT="45720" distB="45720" distL="114300" distR="114300" simplePos="0" relativeHeight="251659264" behindDoc="0" locked="0" layoutInCell="1" allowOverlap="1" wp14:anchorId="6E2465CA" wp14:editId="48D64676">
                 <wp:simplePos x="0" y="0"/>
                 <wp:positionH relativeFrom="column">
-                  <wp:posOffset>2588846</wp:posOffset>
+                  <wp:posOffset>2922047</wp:posOffset>
                 </wp:positionH>
                 <wp:positionV relativeFrom="paragraph">
                   <wp:posOffset>91440</wp:posOffset>
@@ -114,7 +117,7 @@
                 <v:stroke joinstyle="miter"/>
                 <v:path gradientshapeok="t" o:connecttype="rect"/>
               </v:shapetype>
-              <v:shape id="Text Box 2" o:spid="_x0000_s1026" type="#_x0000_t202" style="position:absolute;left:0;text-align:left;margin-left:203.85pt;margin-top:7.2pt;width:13.5pt;height:110.6pt;z-index:251659264;visibility:visible;mso-wrap-style:square;mso-width-percent:0;mso-height-percent:200;mso-wrap-distance-left:9pt;mso-wrap-distance-top:3.6pt;mso-wrap-distance-right:9pt;mso-wrap-distance-bottom:3.6pt;mso-position-horizontal:absolute;mso-position-horizontal-relative:text;mso-position-vertical:absolute;mso-position-vertical-relative:text;mso-width-percent:0;mso-height-percent:200;mso-width-relative:margin;mso-height-relative:margin;v-text-anchor:top" o:gfxdata="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" filled="f" stroked="f">
+              <v:shape id="Text Box 2" o:spid="_x0000_s1026" type="#_x0000_t202" style="position:absolute;left:0;text-align:left;margin-left:230.1pt;margin-top:7.2pt;width:13.5pt;height:110.6pt;z-index:251659264;visibility:visible;mso-wrap-style:square;mso-width-percent:0;mso-height-percent:200;mso-wrap-distance-left:9pt;mso-wrap-distance-top:3.6pt;mso-wrap-distance-right:9pt;mso-wrap-distance-bottom:3.6pt;mso-position-horizontal:absolute;mso-position-horizontal-relative:text;mso-position-vertical:absolute;mso-position-vertical-relative:text;mso-width-percent:0;mso-height-percent:200;mso-width-relative:margin;mso-height-relative:margin;v-text-anchor:top" o:gfxdata="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" filled="f" stroked="f">
                 <v:textbox style="mso-fit-shape-to-text:t" inset="0,0,0,0">
                   <w:txbxContent>
                     <w:p>
@@ -147,7 +150,13 @@
         <w:t xml:space="preserve">The </w:t>
       </w:r>
       <w:r>
-        <w:t>Sheek Bakrii Saphalo</w:t>
+        <w:t>Sheek Bakrii Saphal</w:t>
+      </w:r>
+      <w:r>
+        <w:t>o</w:t>
+      </w:r>
+      <w:r>
+        <w:t>o</w:t>
       </w:r>
       <w:r>
         <w:t xml:space="preserve"> script</w:t>
@@ -159,7 +168,7 @@
         <w:t>(</w:t>
       </w:r>
       <w:r>
-        <w:t xml:space="preserve">   </w:t>
+        <w:t xml:space="preserve">  </w:t>
       </w:r>
       <w:r>
         <w:t xml:space="preserve">) </w:t>
@@ -180,7 +189,13 @@
         <w:t xml:space="preserve">the </w:t>
       </w:r>
       <w:r>
-        <w:t>Sheek Bakrii Saphalo</w:t>
+        <w:t>Sheek Bakrii Saphal</w:t>
+      </w:r>
+      <w:r>
+        <w:t>p</w:t>
+      </w:r>
+      <w:r>
+        <w:t>o</w:t>
       </w:r>
       <w:r>
         <w:t xml:space="preserve"> script using Qubee orthography rules. The keyboard requires the included </w:t>
@@ -211,7 +226,21 @@
           <w:i/>
           <w:iCs/>
         </w:rPr>
-        <w:t>Sheek Bakrii Saphalo</w:t>
+        <w:t>Sheek Bakrii Saphal</w:t>
+      </w:r>
+      <w:r>
+        <w:rPr>
+          <w:i/>
+          <w:iCs/>
+        </w:rPr>
+        <w:t>o</w:t>
+      </w:r>
+      <w:r>
+        <w:rPr>
+          <w:i/>
+          <w:iCs/>
+        </w:rPr>
+        <w:t>o</w:t>
       </w:r>
       <w:r>
         <w:rPr>
@@ -790,7 +819,13 @@
         <w:t xml:space="preserve">, is another special symbol that can be typed in the usual way of speling words in Qubee, but will be ignored in the </w:t>
       </w:r>
       <w:r>
-        <w:t>Sheek Bakrii Saphalo</w:t>
+        <w:t>Sheek Bakrii Saphal</w:t>
+      </w:r>
+      <w:r>
+        <w:t>o</w:t>
+      </w:r>
+      <w:r>
+        <w:t>o</w:t>
       </w:r>
       <w:r>
         <w:t xml:space="preserve"> alphabet:</w:t>
@@ -1034,7 +1069,13 @@
         <w:t xml:space="preserve">A special case is for the “glottal stop” in the </w:t>
       </w:r>
       <w:r>
-        <w:t>Sheek Bakrii Saphalo</w:t>
+        <w:t>Sheek Bakrii Saphal</w:t>
+      </w:r>
+      <w:r>
+        <w:t>o</w:t>
+      </w:r>
+      <w:r>
+        <w:t>o</w:t>
       </w:r>
       <w:r>
         <w:t xml:space="preserve"> alphabet, where the glottal stop is typed with apostrophe after the vowel.</w:t>
@@ -1344,7 +1385,21 @@
           <w:szCs w:val="40"/>
         </w:rPr>
         <w:lastRenderedPageBreak/>
-        <w:t>Sheek Bakrii Saphalo</w:t>
+        <w:t>Sheek Bakrii Saphal</w:t>
+      </w:r>
+      <w:r>
+        <w:rPr>
+          <w:sz w:val="40"/>
+          <w:szCs w:val="40"/>
+        </w:rPr>
+        <w:t>o</w:t>
+      </w:r>
+      <w:r>
+        <w:rPr>
+          <w:sz w:val="40"/>
+          <w:szCs w:val="40"/>
+        </w:rPr>
+        <w:t>o</w:t>
       </w:r>
       <w:r>
         <w:rPr>
@@ -1746,6 +1801,9 @@
         </w:tc>
       </w:tr>
       <w:tr>
+        <w:trPr>
+          <w:trHeight w:val="360"/>
+        </w:trPr>
         <w:tc>
           <w:tcPr>
             <w:tcW w:w="1025" w:type="dxa"/>
@@ -2254,6 +2312,9 @@
         </w:tc>
       </w:tr>
       <w:tr>
+        <w:trPr>
+          <w:trHeight w:val="360"/>
+        </w:trPr>
         <w:tc>
           <w:tcPr>
             <w:tcW w:w="1025" w:type="dxa"/>
@@ -2774,6 +2835,9 @@
         </w:tc>
       </w:tr>
       <w:tr>
+        <w:trPr>
+          <w:trHeight w:val="360"/>
+        </w:trPr>
         <w:tc>
           <w:tcPr>
             <w:tcW w:w="1025" w:type="dxa"/>
@@ -3293,6 +3357,9 @@
         </w:tc>
       </w:tr>
       <w:tr>
+        <w:trPr>
+          <w:trHeight w:val="360"/>
+        </w:trPr>
         <w:tc>
           <w:tcPr>
             <w:tcW w:w="1025" w:type="dxa"/>
@@ -3812,6 +3879,9 @@
         </w:tc>
       </w:tr>
       <w:tr>
+        <w:trPr>
+          <w:trHeight w:val="360"/>
+        </w:trPr>
         <w:tc>
           <w:tcPr>
             <w:tcW w:w="1025" w:type="dxa"/>
@@ -4331,6 +4401,9 @@
         </w:tc>
       </w:tr>
       <w:tr>
+        <w:trPr>
+          <w:trHeight w:val="360"/>
+        </w:trPr>
         <w:tc>
           <w:tcPr>
             <w:tcW w:w="1025" w:type="dxa"/>
@@ -4850,6 +4923,9 @@
         </w:tc>
       </w:tr>
       <w:tr>
+        <w:trPr>
+          <w:trHeight w:val="360"/>
+        </w:trPr>
         <w:tc>
           <w:tcPr>
             <w:tcW w:w="1025" w:type="dxa"/>
@@ -5449,6 +5525,9 @@
         </w:tc>
       </w:tr>
       <w:tr>
+        <w:trPr>
+          <w:trHeight w:val="360"/>
+        </w:trPr>
         <w:tc>
           <w:tcPr>
             <w:tcW w:w="1025" w:type="dxa"/>
@@ -6048,6 +6127,9 @@
         </w:tc>
       </w:tr>
       <w:tr>
+        <w:trPr>
+          <w:trHeight w:val="360"/>
+        </w:trPr>
         <w:tc>
           <w:tcPr>
             <w:tcW w:w="1025" w:type="dxa"/>
@@ -6647,6 +6729,9 @@
         </w:tc>
       </w:tr>
       <w:tr>
+        <w:trPr>
+          <w:trHeight w:val="360"/>
+        </w:trPr>
         <w:tc>
           <w:tcPr>
             <w:tcW w:w="1025" w:type="dxa"/>
@@ -7246,6 +7331,9 @@
         </w:tc>
       </w:tr>
       <w:tr>
+        <w:trPr>
+          <w:trHeight w:val="360"/>
+        </w:trPr>
         <w:tc>
           <w:tcPr>
             <w:tcW w:w="1025" w:type="dxa"/>
@@ -7845,6 +7933,9 @@
         </w:tc>
       </w:tr>
       <w:tr>
+        <w:trPr>
+          <w:trHeight w:val="360"/>
+        </w:trPr>
         <w:tc>
           <w:tcPr>
             <w:tcW w:w="1025" w:type="dxa"/>
@@ -8444,6 +8535,9 @@
         </w:tc>
       </w:tr>
       <w:tr>
+        <w:trPr>
+          <w:trHeight w:val="360"/>
+        </w:trPr>
         <w:tc>
           <w:tcPr>
             <w:tcW w:w="1025" w:type="dxa"/>
@@ -9043,6 +9137,9 @@
         </w:tc>
       </w:tr>
       <w:tr>
+        <w:trPr>
+          <w:trHeight w:val="360"/>
+        </w:trPr>
         <w:tc>
           <w:tcPr>
             <w:tcW w:w="1025" w:type="dxa"/>
@@ -9642,6 +9739,9 @@
         </w:tc>
       </w:tr>
       <w:tr>
+        <w:trPr>
+          <w:trHeight w:val="360"/>
+        </w:trPr>
         <w:tc>
           <w:tcPr>
             <w:tcW w:w="1025" w:type="dxa"/>
@@ -10253,6 +10353,9 @@
         </w:tc>
       </w:tr>
       <w:tr>
+        <w:trPr>
+          <w:trHeight w:val="360"/>
+        </w:trPr>
         <w:tc>
           <w:tcPr>
             <w:tcW w:w="1025" w:type="dxa"/>
@@ -10864,6 +10967,9 @@
         </w:tc>
       </w:tr>
       <w:tr>
+        <w:trPr>
+          <w:trHeight w:val="360"/>
+        </w:trPr>
         <w:tc>
           <w:tcPr>
             <w:tcW w:w="1025" w:type="dxa"/>
@@ -11463,6 +11569,9 @@
         </w:tc>
       </w:tr>
       <w:tr>
+        <w:trPr>
+          <w:trHeight w:val="360"/>
+        </w:trPr>
         <w:tc>
           <w:tcPr>
             <w:tcW w:w="1025" w:type="dxa"/>
@@ -12062,6 +12171,9 @@
         </w:tc>
       </w:tr>
       <w:tr>
+        <w:trPr>
+          <w:trHeight w:val="360"/>
+        </w:trPr>
         <w:tc>
           <w:tcPr>
             <w:tcW w:w="1025" w:type="dxa"/>
@@ -12685,6 +12797,9 @@
         </w:tc>
       </w:tr>
       <w:tr>
+        <w:trPr>
+          <w:trHeight w:val="360"/>
+        </w:trPr>
         <w:tc>
           <w:tcPr>
             <w:tcW w:w="1025" w:type="dxa"/>
@@ -13314,6 +13429,9 @@
         </w:tc>
       </w:tr>
       <w:tr>
+        <w:trPr>
+          <w:trHeight w:val="360"/>
+        </w:trPr>
         <w:tc>
           <w:tcPr>
             <w:tcW w:w="1025" w:type="dxa"/>
@@ -13937,6 +14055,9 @@
         </w:tc>
       </w:tr>
       <w:tr>
+        <w:trPr>
+          <w:trHeight w:val="360"/>
+        </w:trPr>
         <w:tc>
           <w:tcPr>
             <w:tcW w:w="1025" w:type="dxa"/>
@@ -14004,7 +14125,6 @@
                 <w:sz w:val="20"/>
                 <w:szCs w:val="20"/>
               </w:rPr>
-              <w:lastRenderedPageBreak/>
               <w:t>kk</w:t>
             </w:r>
             <w:r>
@@ -14037,7 +14157,6 @@
                 <w:sz w:val="32"/>
                 <w:szCs w:val="32"/>
               </w:rPr>
-              <w:lastRenderedPageBreak/>
               <w:t></w:t>
             </w:r>
           </w:p>
@@ -14056,7 +14175,6 @@
                 <w:sz w:val="20"/>
                 <w:szCs w:val="20"/>
               </w:rPr>
-              <w:lastRenderedPageBreak/>
               <w:t>kk</w:t>
             </w:r>
             <w:r>
@@ -14089,7 +14207,6 @@
                 <w:sz w:val="32"/>
                 <w:szCs w:val="32"/>
               </w:rPr>
-              <w:lastRenderedPageBreak/>
               <w:t></w:t>
             </w:r>
           </w:p>
@@ -14108,7 +14225,6 @@
                 <w:sz w:val="20"/>
                 <w:szCs w:val="20"/>
               </w:rPr>
-              <w:lastRenderedPageBreak/>
               <w:t>kk</w:t>
             </w:r>
             <w:r>
@@ -14141,7 +14257,6 @@
                 <w:sz w:val="32"/>
                 <w:szCs w:val="32"/>
               </w:rPr>
-              <w:lastRenderedPageBreak/>
               <w:t></w:t>
             </w:r>
           </w:p>
@@ -14160,7 +14275,6 @@
                 <w:sz w:val="20"/>
                 <w:szCs w:val="20"/>
               </w:rPr>
-              <w:lastRenderedPageBreak/>
               <w:t>kk</w:t>
             </w:r>
             <w:r>
@@ -14193,7 +14307,6 @@
                 <w:sz w:val="32"/>
                 <w:szCs w:val="32"/>
               </w:rPr>
-              <w:lastRenderedPageBreak/>
               <w:t></w:t>
             </w:r>
           </w:p>
@@ -14212,7 +14325,6 @@
                 <w:sz w:val="20"/>
                 <w:szCs w:val="20"/>
               </w:rPr>
-              <w:lastRenderedPageBreak/>
               <w:t>kk</w:t>
             </w:r>
             <w:r>
@@ -14245,7 +14357,6 @@
                 <w:sz w:val="32"/>
                 <w:szCs w:val="32"/>
               </w:rPr>
-              <w:lastRenderedPageBreak/>
               <w:t></w:t>
             </w:r>
           </w:p>
@@ -14264,7 +14375,6 @@
                 <w:sz w:val="20"/>
                 <w:szCs w:val="20"/>
               </w:rPr>
-              <w:lastRenderedPageBreak/>
               <w:t>kk</w:t>
             </w:r>
             <w:r>
@@ -14297,7 +14407,6 @@
                 <w:sz w:val="32"/>
                 <w:szCs w:val="32"/>
               </w:rPr>
-              <w:lastRenderedPageBreak/>
               <w:t></w:t>
             </w:r>
           </w:p>
@@ -14316,7 +14425,6 @@
                 <w:sz w:val="20"/>
                 <w:szCs w:val="20"/>
               </w:rPr>
-              <w:lastRenderedPageBreak/>
               <w:t>kk</w:t>
             </w:r>
             <w:r>
@@ -14349,7 +14457,6 @@
                 <w:sz w:val="32"/>
                 <w:szCs w:val="32"/>
               </w:rPr>
-              <w:lastRenderedPageBreak/>
               <w:t></w:t>
             </w:r>
           </w:p>
@@ -14368,7 +14475,6 @@
                 <w:sz w:val="20"/>
                 <w:szCs w:val="20"/>
               </w:rPr>
-              <w:lastRenderedPageBreak/>
               <w:t>kk</w:t>
             </w:r>
             <w:r>
@@ -14401,7 +14507,6 @@
                 <w:sz w:val="32"/>
                 <w:szCs w:val="32"/>
               </w:rPr>
-              <w:lastRenderedPageBreak/>
               <w:t></w:t>
             </w:r>
           </w:p>
@@ -14420,7 +14525,6 @@
                 <w:sz w:val="20"/>
                 <w:szCs w:val="20"/>
               </w:rPr>
-              <w:lastRenderedPageBreak/>
               <w:t>kk</w:t>
             </w:r>
             <w:r>
@@ -14453,7 +14557,6 @@
                 <w:sz w:val="32"/>
                 <w:szCs w:val="32"/>
               </w:rPr>
-              <w:lastRenderedPageBreak/>
               <w:t></w:t>
             </w:r>
           </w:p>
@@ -14472,7 +14575,6 @@
                 <w:sz w:val="20"/>
                 <w:szCs w:val="20"/>
               </w:rPr>
-              <w:lastRenderedPageBreak/>
               <w:t>kk</w:t>
             </w:r>
             <w:r>
@@ -14505,7 +14607,6 @@
                 <w:sz w:val="32"/>
                 <w:szCs w:val="32"/>
               </w:rPr>
-              <w:lastRenderedPageBreak/>
               <w:t></w:t>
             </w:r>
           </w:p>
@@ -14524,7 +14625,6 @@
                 <w:sz w:val="20"/>
                 <w:szCs w:val="20"/>
               </w:rPr>
-              <w:lastRenderedPageBreak/>
               <w:t>kk</w:t>
             </w:r>
             <w:r>
@@ -14557,7 +14657,6 @@
                 <w:sz w:val="32"/>
                 <w:szCs w:val="32"/>
               </w:rPr>
-              <w:lastRenderedPageBreak/>
               <w:t></w:t>
             </w:r>
           </w:p>
@@ -14576,7 +14675,6 @@
                 <w:sz w:val="20"/>
                 <w:szCs w:val="20"/>
               </w:rPr>
-              <w:lastRenderedPageBreak/>
               <w:t>k</w:t>
             </w:r>
             <w:r>
@@ -22190,7 +22288,7 @@
                 <w:sz w:val="20"/>
                 <w:szCs w:val="20"/>
               </w:rPr>
-              <w:t>z</w:t>
+              <w:t>q</w:t>
             </w:r>
             <w:r>
               <w:rPr>
@@ -22240,7 +22338,15 @@
                 <w:sz w:val="20"/>
                 <w:szCs w:val="20"/>
               </w:rPr>
-              <w:t>za</w:t>
+              <w:t>q</w:t>
+            </w:r>
+            <w:r>
+              <w:rPr>
+                <w:rFonts w:ascii="Athinkra: Sheek Bakrii Saphaloo" w:eastAsia="Athinkra: Sheek Bakrii Saphaloo" w:hAnsi="Athinkra: Sheek Bakrii Saphaloo" w:hint="eastAsia"/>
+                <w:sz w:val="20"/>
+                <w:szCs w:val="20"/>
+              </w:rPr>
+              <w:t>a</w:t>
             </w:r>
           </w:p>
         </w:tc>
@@ -22282,7 +22388,7 @@
                 <w:sz w:val="20"/>
                 <w:szCs w:val="20"/>
               </w:rPr>
-              <w:t>z</w:t>
+              <w:t>q</w:t>
             </w:r>
             <w:r>
               <w:rPr>
@@ -22332,7 +22438,7 @@
                 <w:sz w:val="20"/>
                 <w:szCs w:val="20"/>
               </w:rPr>
-              <w:t>z</w:t>
+              <w:t>q</w:t>
             </w:r>
             <w:r>
               <w:rPr>
@@ -22382,7 +22488,7 @@
                 <w:sz w:val="20"/>
                 <w:szCs w:val="20"/>
               </w:rPr>
-              <w:t>z</w:t>
+              <w:t>q</w:t>
             </w:r>
             <w:r>
               <w:rPr>
@@ -22432,7 +22538,7 @@
                 <w:sz w:val="20"/>
                 <w:szCs w:val="20"/>
               </w:rPr>
-              <w:t>z</w:t>
+              <w:t>q</w:t>
             </w:r>
             <w:r>
               <w:rPr>
@@ -22482,7 +22588,7 @@
                 <w:sz w:val="20"/>
                 <w:szCs w:val="20"/>
               </w:rPr>
-              <w:t>z</w:t>
+              <w:t>q</w:t>
             </w:r>
             <w:r>
               <w:rPr>
@@ -22532,7 +22638,7 @@
                 <w:sz w:val="20"/>
                 <w:szCs w:val="20"/>
               </w:rPr>
-              <w:t>z</w:t>
+              <w:t>q</w:t>
             </w:r>
             <w:r>
               <w:rPr>
@@ -22582,7 +22688,7 @@
                 <w:sz w:val="20"/>
                 <w:szCs w:val="20"/>
               </w:rPr>
-              <w:t>z</w:t>
+              <w:t>q</w:t>
             </w:r>
             <w:r>
               <w:rPr>
@@ -22632,7 +22738,7 @@
                 <w:sz w:val="20"/>
                 <w:szCs w:val="20"/>
               </w:rPr>
-              <w:t>z</w:t>
+              <w:t>q</w:t>
             </w:r>
             <w:r>
               <w:rPr>
@@ -22682,7 +22788,7 @@
                 <w:sz w:val="20"/>
                 <w:szCs w:val="20"/>
               </w:rPr>
-              <w:t>z</w:t>
+              <w:t>q</w:t>
             </w:r>
             <w:r>
               <w:rPr>
@@ -22732,7 +22838,7 @@
                 <w:sz w:val="20"/>
                 <w:szCs w:val="20"/>
               </w:rPr>
-              <w:t>z</w:t>
+              <w:t>q</w:t>
             </w:r>
           </w:p>
         </w:tc>
@@ -22805,7 +22911,7 @@
                 <w:sz w:val="20"/>
                 <w:szCs w:val="20"/>
               </w:rPr>
-              <w:t>zz</w:t>
+              <w:t>qq</w:t>
             </w:r>
             <w:r>
               <w:rPr>
@@ -22855,7 +22961,15 @@
                 <w:sz w:val="20"/>
                 <w:szCs w:val="20"/>
               </w:rPr>
-              <w:t>zza</w:t>
+              <w:t>qq</w:t>
+            </w:r>
+            <w:r>
+              <w:rPr>
+                <w:rFonts w:ascii="Athinkra: Sheek Bakrii Saphaloo" w:eastAsia="Athinkra: Sheek Bakrii Saphaloo" w:hAnsi="Athinkra: Sheek Bakrii Saphaloo" w:hint="eastAsia"/>
+                <w:sz w:val="20"/>
+                <w:szCs w:val="20"/>
+              </w:rPr>
+              <w:t>a</w:t>
             </w:r>
           </w:p>
         </w:tc>
@@ -22897,7 +23011,7 @@
                 <w:sz w:val="20"/>
                 <w:szCs w:val="20"/>
               </w:rPr>
-              <w:t>zz</w:t>
+              <w:t>qq</w:t>
             </w:r>
             <w:r>
               <w:rPr>
@@ -22947,7 +23061,7 @@
                 <w:sz w:val="20"/>
                 <w:szCs w:val="20"/>
               </w:rPr>
-              <w:t>zz</w:t>
+              <w:t>qq</w:t>
             </w:r>
             <w:r>
               <w:rPr>
@@ -22997,7 +23111,7 @@
                 <w:sz w:val="20"/>
                 <w:szCs w:val="20"/>
               </w:rPr>
-              <w:t>zz</w:t>
+              <w:t>qq</w:t>
             </w:r>
             <w:r>
               <w:rPr>
@@ -23047,7 +23161,7 @@
                 <w:sz w:val="20"/>
                 <w:szCs w:val="20"/>
               </w:rPr>
-              <w:t>zz</w:t>
+              <w:t>qq</w:t>
             </w:r>
             <w:r>
               <w:rPr>
@@ -23097,7 +23211,7 @@
                 <w:sz w:val="20"/>
                 <w:szCs w:val="20"/>
               </w:rPr>
-              <w:t>zz</w:t>
+              <w:t>qq</w:t>
             </w:r>
             <w:r>
               <w:rPr>
@@ -23147,7 +23261,7 @@
                 <w:sz w:val="20"/>
                 <w:szCs w:val="20"/>
               </w:rPr>
-              <w:t>zz</w:t>
+              <w:t>qq</w:t>
             </w:r>
             <w:r>
               <w:rPr>
@@ -23197,7 +23311,7 @@
                 <w:sz w:val="20"/>
                 <w:szCs w:val="20"/>
               </w:rPr>
-              <w:t>zz</w:t>
+              <w:t>qq</w:t>
             </w:r>
             <w:r>
               <w:rPr>
@@ -23247,7 +23361,7 @@
                 <w:sz w:val="20"/>
                 <w:szCs w:val="20"/>
               </w:rPr>
-              <w:t>zz</w:t>
+              <w:t>qq</w:t>
             </w:r>
             <w:r>
               <w:rPr>
@@ -23297,7 +23411,7 @@
                 <w:sz w:val="20"/>
                 <w:szCs w:val="20"/>
               </w:rPr>
-              <w:t>zz</w:t>
+              <w:t>qq</w:t>
             </w:r>
             <w:r>
               <w:rPr>
@@ -23347,15 +23461,7 @@
                 <w:sz w:val="20"/>
                 <w:szCs w:val="20"/>
               </w:rPr>
-              <w:t>z</w:t>
-            </w:r>
-            <w:r>
-              <w:rPr>
-                <w:rFonts w:ascii="Athinkra: Sheek Bakrii Saphaloo" w:eastAsia="Athinkra: Sheek Bakrii Saphaloo" w:hAnsi="Athinkra: Sheek Bakrii Saphaloo" w:hint="eastAsia"/>
-                <w:sz w:val="20"/>
-                <w:szCs w:val="20"/>
-              </w:rPr>
-              <w:t>z</w:t>
+              <w:t>qq</w:t>
             </w:r>
           </w:p>
         </w:tc>
@@ -27747,6 +27853,9 @@
         <w:tc>
           <w:tcPr>
             <w:tcW w:w="1025" w:type="dxa"/>
+            <w:tcBorders>
+              <w:bottom w:val="single" w:sz="4" w:space="0" w:color="auto"/>
+            </w:tcBorders>
             <w:shd w:val="clear" w:color="auto" w:fill="D9D9D9" w:themeFill="background1" w:themeFillShade="D9"/>
             <w:vAlign w:val="center"/>
           </w:tcPr>
@@ -27776,6 +27885,9 @@
         <w:tc>
           <w:tcPr>
             <w:tcW w:w="514" w:type="dxa"/>
+            <w:tcBorders>
+              <w:bottom w:val="single" w:sz="4" w:space="0" w:color="auto"/>
+            </w:tcBorders>
             <w:shd w:val="clear" w:color="auto" w:fill="C5E0B3" w:themeFill="accent6" w:themeFillTint="66"/>
             <w:vAlign w:val="center"/>
           </w:tcPr>
@@ -27827,6 +27939,9 @@
         <w:tc>
           <w:tcPr>
             <w:tcW w:w="550" w:type="dxa"/>
+            <w:tcBorders>
+              <w:bottom w:val="single" w:sz="4" w:space="0" w:color="auto"/>
+            </w:tcBorders>
             <w:shd w:val="clear" w:color="auto" w:fill="C5E0B3" w:themeFill="accent6" w:themeFillTint="66"/>
             <w:vAlign w:val="center"/>
           </w:tcPr>
@@ -27878,6 +27993,9 @@
         <w:tc>
           <w:tcPr>
             <w:tcW w:w="529" w:type="dxa"/>
+            <w:tcBorders>
+              <w:bottom w:val="single" w:sz="4" w:space="0" w:color="auto"/>
+            </w:tcBorders>
             <w:shd w:val="clear" w:color="auto" w:fill="C5E0B3" w:themeFill="accent6" w:themeFillTint="66"/>
             <w:vAlign w:val="center"/>
           </w:tcPr>
@@ -27929,6 +28047,9 @@
         <w:tc>
           <w:tcPr>
             <w:tcW w:w="535" w:type="dxa"/>
+            <w:tcBorders>
+              <w:bottom w:val="single" w:sz="4" w:space="0" w:color="auto"/>
+            </w:tcBorders>
             <w:shd w:val="clear" w:color="auto" w:fill="C5E0B3" w:themeFill="accent6" w:themeFillTint="66"/>
             <w:vAlign w:val="center"/>
           </w:tcPr>
@@ -27980,6 +28101,9 @@
         <w:tc>
           <w:tcPr>
             <w:tcW w:w="539" w:type="dxa"/>
+            <w:tcBorders>
+              <w:bottom w:val="single" w:sz="4" w:space="0" w:color="auto"/>
+            </w:tcBorders>
             <w:shd w:val="clear" w:color="auto" w:fill="C5E0B3" w:themeFill="accent6" w:themeFillTint="66"/>
             <w:vAlign w:val="center"/>
           </w:tcPr>
@@ -28031,6 +28155,9 @@
         <w:tc>
           <w:tcPr>
             <w:tcW w:w="556" w:type="dxa"/>
+            <w:tcBorders>
+              <w:bottom w:val="single" w:sz="4" w:space="0" w:color="auto"/>
+            </w:tcBorders>
             <w:shd w:val="clear" w:color="auto" w:fill="C5E0B3" w:themeFill="accent6" w:themeFillTint="66"/>
             <w:vAlign w:val="center"/>
           </w:tcPr>
@@ -28082,6 +28209,9 @@
         <w:tc>
           <w:tcPr>
             <w:tcW w:w="607" w:type="dxa"/>
+            <w:tcBorders>
+              <w:bottom w:val="single" w:sz="4" w:space="0" w:color="auto"/>
+            </w:tcBorders>
             <w:shd w:val="clear" w:color="auto" w:fill="C5E0B3" w:themeFill="accent6" w:themeFillTint="66"/>
             <w:vAlign w:val="center"/>
           </w:tcPr>
@@ -28133,6 +28263,9 @@
         <w:tc>
           <w:tcPr>
             <w:tcW w:w="607" w:type="dxa"/>
+            <w:tcBorders>
+              <w:bottom w:val="single" w:sz="4" w:space="0" w:color="auto"/>
+            </w:tcBorders>
             <w:shd w:val="clear" w:color="auto" w:fill="C5E0B3" w:themeFill="accent6" w:themeFillTint="66"/>
             <w:vAlign w:val="center"/>
           </w:tcPr>
@@ -28184,6 +28317,9 @@
         <w:tc>
           <w:tcPr>
             <w:tcW w:w="549" w:type="dxa"/>
+            <w:tcBorders>
+              <w:bottom w:val="single" w:sz="4" w:space="0" w:color="auto"/>
+            </w:tcBorders>
             <w:shd w:val="clear" w:color="auto" w:fill="C5E0B3" w:themeFill="accent6" w:themeFillTint="66"/>
             <w:vAlign w:val="center"/>
           </w:tcPr>
@@ -28235,6 +28371,9 @@
         <w:tc>
           <w:tcPr>
             <w:tcW w:w="607" w:type="dxa"/>
+            <w:tcBorders>
+              <w:bottom w:val="single" w:sz="4" w:space="0" w:color="auto"/>
+            </w:tcBorders>
             <w:shd w:val="clear" w:color="auto" w:fill="C5E0B3" w:themeFill="accent6" w:themeFillTint="66"/>
             <w:vAlign w:val="center"/>
           </w:tcPr>
@@ -28286,6 +28425,9 @@
         <w:tc>
           <w:tcPr>
             <w:tcW w:w="607" w:type="dxa"/>
+            <w:tcBorders>
+              <w:bottom w:val="single" w:sz="4" w:space="0" w:color="auto"/>
+            </w:tcBorders>
             <w:shd w:val="clear" w:color="auto" w:fill="C5E0B3" w:themeFill="accent6" w:themeFillTint="66"/>
             <w:vAlign w:val="center"/>
           </w:tcPr>
@@ -28337,6 +28479,9 @@
         <w:tc>
           <w:tcPr>
             <w:tcW w:w="560" w:type="dxa"/>
+            <w:tcBorders>
+              <w:bottom w:val="single" w:sz="4" w:space="0" w:color="auto"/>
+            </w:tcBorders>
             <w:shd w:val="clear" w:color="auto" w:fill="C5E0B3" w:themeFill="accent6" w:themeFillTint="66"/>
             <w:vAlign w:val="center"/>
           </w:tcPr>
@@ -28382,7 +28527,12 @@
         <w:tc>
           <w:tcPr>
             <w:tcW w:w="1025" w:type="dxa"/>
-            <w:shd w:val="clear" w:color="auto" w:fill="D9D9D9" w:themeFill="background1" w:themeFillShade="D9"/>
+            <w:tcBorders>
+              <w:left w:val="nil"/>
+              <w:bottom w:val="nil"/>
+              <w:right w:val="nil"/>
+            </w:tcBorders>
+            <w:shd w:val="clear" w:color="auto" w:fill="auto"/>
             <w:vAlign w:val="center"/>
           </w:tcPr>
           <w:p>
@@ -28396,7 +28546,286 @@
                 <w:szCs w:val="28"/>
               </w:rPr>
             </w:pPr>
-            <w:r>
+          </w:p>
+        </w:tc>
+        <w:tc>
+          <w:tcPr>
+            <w:tcW w:w="514" w:type="dxa"/>
+            <w:tcBorders>
+              <w:left w:val="nil"/>
+              <w:bottom w:val="nil"/>
+              <w:right w:val="nil"/>
+            </w:tcBorders>
+            <w:shd w:val="clear" w:color="auto" w:fill="auto"/>
+            <w:vAlign w:val="center"/>
+          </w:tcPr>
+          <w:p>
+            <w:pPr>
+              <w:jc w:val="center"/>
+              <w:rPr>
+                <w:rFonts w:ascii="Athinkra: Sheek Bakrii Saphaloo" w:eastAsia="Athinkra: Sheek Bakrii Saphaloo" w:hAnsi="Athinkra: Sheek Bakrii Saphaloo"/>
+                <w:sz w:val="32"/>
+                <w:szCs w:val="32"/>
+              </w:rPr>
+            </w:pPr>
+          </w:p>
+        </w:tc>
+        <w:tc>
+          <w:tcPr>
+            <w:tcW w:w="550" w:type="dxa"/>
+            <w:tcBorders>
+              <w:left w:val="nil"/>
+              <w:bottom w:val="nil"/>
+              <w:right w:val="nil"/>
+            </w:tcBorders>
+            <w:shd w:val="clear" w:color="auto" w:fill="auto"/>
+            <w:vAlign w:val="center"/>
+          </w:tcPr>
+          <w:p>
+            <w:pPr>
+              <w:jc w:val="center"/>
+              <w:rPr>
+                <w:rFonts w:ascii="Athinkra: Sheek Bakrii Saphaloo" w:eastAsia="Athinkra: Sheek Bakrii Saphaloo" w:hAnsi="Athinkra: Sheek Bakrii Saphaloo"/>
+                <w:sz w:val="32"/>
+                <w:szCs w:val="32"/>
+              </w:rPr>
+            </w:pPr>
+          </w:p>
+        </w:tc>
+        <w:tc>
+          <w:tcPr>
+            <w:tcW w:w="529" w:type="dxa"/>
+            <w:tcBorders>
+              <w:left w:val="nil"/>
+              <w:bottom w:val="nil"/>
+              <w:right w:val="nil"/>
+            </w:tcBorders>
+            <w:shd w:val="clear" w:color="auto" w:fill="auto"/>
+            <w:vAlign w:val="center"/>
+          </w:tcPr>
+          <w:p>
+            <w:pPr>
+              <w:jc w:val="center"/>
+              <w:rPr>
+                <w:rFonts w:ascii="Athinkra: Sheek Bakrii Saphaloo" w:eastAsia="Athinkra: Sheek Bakrii Saphaloo" w:hAnsi="Athinkra: Sheek Bakrii Saphaloo"/>
+                <w:sz w:val="32"/>
+                <w:szCs w:val="32"/>
+              </w:rPr>
+            </w:pPr>
+          </w:p>
+        </w:tc>
+        <w:tc>
+          <w:tcPr>
+            <w:tcW w:w="535" w:type="dxa"/>
+            <w:tcBorders>
+              <w:left w:val="nil"/>
+              <w:bottom w:val="nil"/>
+              <w:right w:val="nil"/>
+            </w:tcBorders>
+            <w:shd w:val="clear" w:color="auto" w:fill="auto"/>
+            <w:vAlign w:val="center"/>
+          </w:tcPr>
+          <w:p>
+            <w:pPr>
+              <w:jc w:val="center"/>
+              <w:rPr>
+                <w:rFonts w:ascii="Athinkra: Sheek Bakrii Saphaloo" w:eastAsia="Athinkra: Sheek Bakrii Saphaloo" w:hAnsi="Athinkra: Sheek Bakrii Saphaloo"/>
+                <w:sz w:val="32"/>
+                <w:szCs w:val="32"/>
+              </w:rPr>
+            </w:pPr>
+          </w:p>
+        </w:tc>
+        <w:tc>
+          <w:tcPr>
+            <w:tcW w:w="539" w:type="dxa"/>
+            <w:tcBorders>
+              <w:left w:val="nil"/>
+              <w:bottom w:val="nil"/>
+              <w:right w:val="nil"/>
+            </w:tcBorders>
+            <w:shd w:val="clear" w:color="auto" w:fill="auto"/>
+            <w:vAlign w:val="center"/>
+          </w:tcPr>
+          <w:p>
+            <w:pPr>
+              <w:jc w:val="center"/>
+              <w:rPr>
+                <w:rFonts w:ascii="Athinkra: Sheek Bakrii Saphaloo" w:eastAsia="Athinkra: Sheek Bakrii Saphaloo" w:hAnsi="Athinkra: Sheek Bakrii Saphaloo"/>
+                <w:sz w:val="32"/>
+                <w:szCs w:val="32"/>
+              </w:rPr>
+            </w:pPr>
+          </w:p>
+        </w:tc>
+        <w:tc>
+          <w:tcPr>
+            <w:tcW w:w="556" w:type="dxa"/>
+            <w:tcBorders>
+              <w:left w:val="nil"/>
+              <w:bottom w:val="nil"/>
+              <w:right w:val="nil"/>
+            </w:tcBorders>
+            <w:shd w:val="clear" w:color="auto" w:fill="auto"/>
+            <w:vAlign w:val="center"/>
+          </w:tcPr>
+          <w:p>
+            <w:pPr>
+              <w:jc w:val="center"/>
+              <w:rPr>
+                <w:rFonts w:ascii="Athinkra: Sheek Bakrii Saphaloo" w:eastAsia="Athinkra: Sheek Bakrii Saphaloo" w:hAnsi="Athinkra: Sheek Bakrii Saphaloo"/>
+                <w:sz w:val="32"/>
+                <w:szCs w:val="32"/>
+              </w:rPr>
+            </w:pPr>
+          </w:p>
+        </w:tc>
+        <w:tc>
+          <w:tcPr>
+            <w:tcW w:w="607" w:type="dxa"/>
+            <w:tcBorders>
+              <w:left w:val="nil"/>
+              <w:bottom w:val="nil"/>
+              <w:right w:val="nil"/>
+            </w:tcBorders>
+            <w:shd w:val="clear" w:color="auto" w:fill="auto"/>
+            <w:vAlign w:val="center"/>
+          </w:tcPr>
+          <w:p>
+            <w:pPr>
+              <w:jc w:val="center"/>
+              <w:rPr>
+                <w:rFonts w:ascii="Athinkra: Sheek Bakrii Saphaloo" w:eastAsia="Athinkra: Sheek Bakrii Saphaloo" w:hAnsi="Athinkra: Sheek Bakrii Saphaloo"/>
+                <w:sz w:val="32"/>
+                <w:szCs w:val="32"/>
+              </w:rPr>
+            </w:pPr>
+          </w:p>
+        </w:tc>
+        <w:tc>
+          <w:tcPr>
+            <w:tcW w:w="607" w:type="dxa"/>
+            <w:tcBorders>
+              <w:left w:val="nil"/>
+              <w:bottom w:val="nil"/>
+              <w:right w:val="nil"/>
+            </w:tcBorders>
+            <w:shd w:val="clear" w:color="auto" w:fill="auto"/>
+            <w:vAlign w:val="center"/>
+          </w:tcPr>
+          <w:p>
+            <w:pPr>
+              <w:jc w:val="center"/>
+              <w:rPr>
+                <w:rFonts w:ascii="Athinkra: Sheek Bakrii Saphaloo" w:eastAsia="Athinkra: Sheek Bakrii Saphaloo" w:hAnsi="Athinkra: Sheek Bakrii Saphaloo"/>
+                <w:sz w:val="32"/>
+                <w:szCs w:val="32"/>
+              </w:rPr>
+            </w:pPr>
+          </w:p>
+        </w:tc>
+        <w:tc>
+          <w:tcPr>
+            <w:tcW w:w="549" w:type="dxa"/>
+            <w:tcBorders>
+              <w:left w:val="nil"/>
+              <w:bottom w:val="nil"/>
+              <w:right w:val="nil"/>
+            </w:tcBorders>
+            <w:shd w:val="clear" w:color="auto" w:fill="auto"/>
+            <w:vAlign w:val="center"/>
+          </w:tcPr>
+          <w:p>
+            <w:pPr>
+              <w:jc w:val="center"/>
+              <w:rPr>
+                <w:rFonts w:ascii="Athinkra: Sheek Bakrii Saphaloo" w:eastAsia="Athinkra: Sheek Bakrii Saphaloo" w:hAnsi="Athinkra: Sheek Bakrii Saphaloo"/>
+                <w:sz w:val="32"/>
+                <w:szCs w:val="32"/>
+              </w:rPr>
+            </w:pPr>
+          </w:p>
+        </w:tc>
+        <w:tc>
+          <w:tcPr>
+            <w:tcW w:w="607" w:type="dxa"/>
+            <w:tcBorders>
+              <w:left w:val="nil"/>
+              <w:bottom w:val="nil"/>
+              <w:right w:val="nil"/>
+            </w:tcBorders>
+            <w:shd w:val="clear" w:color="auto" w:fill="auto"/>
+            <w:vAlign w:val="center"/>
+          </w:tcPr>
+          <w:p>
+            <w:pPr>
+              <w:jc w:val="center"/>
+              <w:rPr>
+                <w:rFonts w:ascii="Athinkra: Sheek Bakrii Saphaloo" w:eastAsia="Athinkra: Sheek Bakrii Saphaloo" w:hAnsi="Athinkra: Sheek Bakrii Saphaloo"/>
+                <w:sz w:val="32"/>
+                <w:szCs w:val="32"/>
+              </w:rPr>
+            </w:pPr>
+          </w:p>
+        </w:tc>
+        <w:tc>
+          <w:tcPr>
+            <w:tcW w:w="607" w:type="dxa"/>
+            <w:tcBorders>
+              <w:left w:val="nil"/>
+              <w:bottom w:val="nil"/>
+              <w:right w:val="nil"/>
+            </w:tcBorders>
+            <w:shd w:val="clear" w:color="auto" w:fill="auto"/>
+            <w:vAlign w:val="center"/>
+          </w:tcPr>
+          <w:p>
+            <w:pPr>
+              <w:jc w:val="center"/>
+              <w:rPr>
+                <w:rFonts w:ascii="Athinkra: Sheek Bakrii Saphaloo" w:eastAsia="Athinkra: Sheek Bakrii Saphaloo" w:hAnsi="Athinkra: Sheek Bakrii Saphaloo"/>
+                <w:sz w:val="32"/>
+                <w:szCs w:val="32"/>
+              </w:rPr>
+            </w:pPr>
+          </w:p>
+        </w:tc>
+        <w:tc>
+          <w:tcPr>
+            <w:tcW w:w="560" w:type="dxa"/>
+            <w:tcBorders>
+              <w:left w:val="nil"/>
+              <w:bottom w:val="nil"/>
+              <w:right w:val="nil"/>
+            </w:tcBorders>
+            <w:shd w:val="clear" w:color="auto" w:fill="auto"/>
+            <w:vAlign w:val="center"/>
+          </w:tcPr>
+          <w:p>
+            <w:pPr>
+              <w:jc w:val="center"/>
+              <w:rPr>
+                <w:rFonts w:ascii="Athinkra: Sheek Bakrii Saphaloo" w:eastAsia="Athinkra: Sheek Bakrii Saphaloo" w:hAnsi="Athinkra: Sheek Bakrii Saphaloo"/>
+                <w:sz w:val="32"/>
+                <w:szCs w:val="32"/>
+              </w:rPr>
+            </w:pPr>
+          </w:p>
+        </w:tc>
+      </w:tr>
+      <w:tr>
+        <w:tc>
+          <w:tcPr>
+            <w:tcW w:w="1025" w:type="dxa"/>
+            <w:tcBorders>
+              <w:top w:val="nil"/>
+            </w:tcBorders>
+            <w:shd w:val="clear" w:color="auto" w:fill="D9D9D9" w:themeFill="background1" w:themeFillShade="D9"/>
+            <w:vAlign w:val="center"/>
+          </w:tcPr>
+          <w:p>
+            <w:pPr>
+              <w:jc w:val="center"/>
               <w:rPr>
                 <w:rFonts w:asciiTheme="minorHAnsi" w:hAnsiTheme="minorHAnsi" w:cstheme="minorHAnsi"/>
                 <w:b/>
@@ -28404,6 +28833,15 @@
                 <w:sz w:val="28"/>
                 <w:szCs w:val="28"/>
               </w:rPr>
+            </w:pPr>
+            <w:r>
+              <w:rPr>
+                <w:rFonts w:asciiTheme="minorHAnsi" w:hAnsiTheme="minorHAnsi" w:cstheme="minorHAnsi"/>
+                <w:b/>
+                <w:bCs/>
+                <w:sz w:val="28"/>
+                <w:szCs w:val="28"/>
+              </w:rPr>
               <w:lastRenderedPageBreak/>
               <w:t>dh</w:t>
             </w:r>
@@ -28412,6 +28850,9 @@
         <w:tc>
           <w:tcPr>
             <w:tcW w:w="514" w:type="dxa"/>
+            <w:tcBorders>
+              <w:top w:val="nil"/>
+            </w:tcBorders>
             <w:vAlign w:val="center"/>
           </w:tcPr>
           <w:p>
@@ -28462,6 +28903,9 @@
         <w:tc>
           <w:tcPr>
             <w:tcW w:w="550" w:type="dxa"/>
+            <w:tcBorders>
+              <w:top w:val="nil"/>
+            </w:tcBorders>
             <w:vAlign w:val="center"/>
           </w:tcPr>
           <w:p>
@@ -28512,6 +28956,9 @@
         <w:tc>
           <w:tcPr>
             <w:tcW w:w="529" w:type="dxa"/>
+            <w:tcBorders>
+              <w:top w:val="nil"/>
+            </w:tcBorders>
             <w:vAlign w:val="center"/>
           </w:tcPr>
           <w:p>
@@ -28562,6 +29009,9 @@
         <w:tc>
           <w:tcPr>
             <w:tcW w:w="535" w:type="dxa"/>
+            <w:tcBorders>
+              <w:top w:val="nil"/>
+            </w:tcBorders>
             <w:vAlign w:val="center"/>
           </w:tcPr>
           <w:p>
@@ -28612,6 +29062,9 @@
         <w:tc>
           <w:tcPr>
             <w:tcW w:w="539" w:type="dxa"/>
+            <w:tcBorders>
+              <w:top w:val="nil"/>
+            </w:tcBorders>
             <w:vAlign w:val="center"/>
           </w:tcPr>
           <w:p>
@@ -28662,6 +29115,9 @@
         <w:tc>
           <w:tcPr>
             <w:tcW w:w="556" w:type="dxa"/>
+            <w:tcBorders>
+              <w:top w:val="nil"/>
+            </w:tcBorders>
             <w:vAlign w:val="center"/>
           </w:tcPr>
           <w:p>
@@ -28712,6 +29168,9 @@
         <w:tc>
           <w:tcPr>
             <w:tcW w:w="607" w:type="dxa"/>
+            <w:tcBorders>
+              <w:top w:val="nil"/>
+            </w:tcBorders>
             <w:vAlign w:val="center"/>
           </w:tcPr>
           <w:p>
@@ -28762,6 +29221,9 @@
         <w:tc>
           <w:tcPr>
             <w:tcW w:w="607" w:type="dxa"/>
+            <w:tcBorders>
+              <w:top w:val="nil"/>
+            </w:tcBorders>
             <w:vAlign w:val="center"/>
           </w:tcPr>
           <w:p>
@@ -28812,6 +29274,9 @@
         <w:tc>
           <w:tcPr>
             <w:tcW w:w="549" w:type="dxa"/>
+            <w:tcBorders>
+              <w:top w:val="nil"/>
+            </w:tcBorders>
             <w:vAlign w:val="center"/>
           </w:tcPr>
           <w:p>
@@ -28862,6 +29327,9 @@
         <w:tc>
           <w:tcPr>
             <w:tcW w:w="607" w:type="dxa"/>
+            <w:tcBorders>
+              <w:top w:val="nil"/>
+            </w:tcBorders>
             <w:vAlign w:val="center"/>
           </w:tcPr>
           <w:p>
@@ -28912,6 +29380,9 @@
         <w:tc>
           <w:tcPr>
             <w:tcW w:w="607" w:type="dxa"/>
+            <w:tcBorders>
+              <w:top w:val="nil"/>
+            </w:tcBorders>
             <w:vAlign w:val="center"/>
           </w:tcPr>
           <w:p>
@@ -28962,6 +29433,9 @@
         <w:tc>
           <w:tcPr>
             <w:tcW w:w="560" w:type="dxa"/>
+            <w:tcBorders>
+              <w:top w:val="nil"/>
+            </w:tcBorders>
             <w:vAlign w:val="center"/>
           </w:tcPr>
           <w:p>
@@ -42147,6 +42621,13 @@
           <w:b/>
         </w:rPr>
         <w:t>Sheek Bakrii Saphalo</w:t>
+      </w:r>
+      <w:r>
+        <w:rPr>
+          <w:rFonts w:ascii="Arial" w:hAnsi="Arial" w:cs="Arial"/>
+          <w:b/>
+        </w:rPr>
+        <w:t>o</w:t>
       </w:r>
       <w:r>
         <w:rPr>
@@ -42504,7 +42985,21 @@
           <w:rFonts w:ascii="Arial" w:hAnsi="Arial" w:cs="Arial"/>
           <w:b/>
         </w:rPr>
-        <w:t>Sheek Bakrii Saphalo</w:t>
+        <w:t>Sheek Bakrii Saphal</w:t>
+      </w:r>
+      <w:r>
+        <w:rPr>
+          <w:rFonts w:ascii="Arial" w:hAnsi="Arial" w:cs="Arial"/>
+          <w:b/>
+        </w:rPr>
+        <w:t>o</w:t>
+      </w:r>
+      <w:r>
+        <w:rPr>
+          <w:rFonts w:ascii="Arial" w:hAnsi="Arial" w:cs="Arial"/>
+          <w:b/>
+        </w:rPr>
+        <w:t>o</w:t>
       </w:r>
       <w:r>
         <w:rPr>
@@ -42530,7 +43025,13 @@
         <w:t xml:space="preserve">The </w:t>
       </w:r>
       <w:r>
-        <w:t>Sheek Bakrii Saphalo</w:t>
+        <w:t>Sheek Bakrii Saphal</w:t>
+      </w:r>
+      <w:r>
+        <w:t>o</w:t>
+      </w:r>
+      <w:r>
+        <w:t>o</w:t>
       </w:r>
       <w:r>
         <w:t xml:space="preserve"> numbers may be typed directly as shown:</w:t>
@@ -42538,7 +43039,7 @@
     </w:p>
     <w:tbl>
       <w:tblPr>
-        <w:tblW w:w="6651" w:type="dxa"/>
+        <w:tblW w:w="7200" w:type="dxa"/>
         <w:tblInd w:w="-86" w:type="dxa"/>
         <w:tblBorders>
           <w:top w:val="single" w:sz="4" w:space="0" w:color="auto"/>
@@ -42555,21 +43056,21 @@
         <w:tblLook w:val="0000" w:firstRow="0" w:lastRow="0" w:firstColumn="0" w:lastColumn="0" w:noHBand="0" w:noVBand="0"/>
       </w:tblPr>
       <w:tblGrid>
-        <w:gridCol w:w="544"/>
-        <w:gridCol w:w="544"/>
-        <w:gridCol w:w="642"/>
-        <w:gridCol w:w="683"/>
-        <w:gridCol w:w="679"/>
-        <w:gridCol w:w="695"/>
-        <w:gridCol w:w="667"/>
-        <w:gridCol w:w="637"/>
-        <w:gridCol w:w="780"/>
-        <w:gridCol w:w="780"/>
+        <w:gridCol w:w="720"/>
+        <w:gridCol w:w="720"/>
+        <w:gridCol w:w="720"/>
+        <w:gridCol w:w="720"/>
+        <w:gridCol w:w="720"/>
+        <w:gridCol w:w="720"/>
+        <w:gridCol w:w="720"/>
+        <w:gridCol w:w="720"/>
+        <w:gridCol w:w="720"/>
+        <w:gridCol w:w="720"/>
       </w:tblGrid>
       <w:tr>
         <w:tc>
           <w:tcPr>
-            <w:tcW w:w="544" w:type="dxa"/>
+            <w:tcW w:w="720" w:type="dxa"/>
           </w:tcPr>
           <w:p>
             <w:pPr>
@@ -42602,7 +43103,7 @@
         </w:tc>
         <w:tc>
           <w:tcPr>
-            <w:tcW w:w="544" w:type="dxa"/>
+            <w:tcW w:w="720" w:type="dxa"/>
             <w:shd w:val="clear" w:color="auto" w:fill="auto"/>
             <w:tcMar>
               <w:left w:w="29" w:type="dxa"/>
@@ -42639,7 +43140,7 @@
         </w:tc>
         <w:tc>
           <w:tcPr>
-            <w:tcW w:w="642" w:type="dxa"/>
+            <w:tcW w:w="720" w:type="dxa"/>
             <w:shd w:val="clear" w:color="auto" w:fill="auto"/>
             <w:tcMar>
               <w:left w:w="29" w:type="dxa"/>
@@ -42676,7 +43177,7 @@
         </w:tc>
         <w:tc>
           <w:tcPr>
-            <w:tcW w:w="683" w:type="dxa"/>
+            <w:tcW w:w="720" w:type="dxa"/>
             <w:shd w:val="clear" w:color="auto" w:fill="auto"/>
             <w:tcMar>
               <w:left w:w="29" w:type="dxa"/>
@@ -42713,7 +43214,7 @@
         </w:tc>
         <w:tc>
           <w:tcPr>
-            <w:tcW w:w="679" w:type="dxa"/>
+            <w:tcW w:w="720" w:type="dxa"/>
             <w:shd w:val="clear" w:color="auto" w:fill="auto"/>
             <w:tcMar>
               <w:left w:w="29" w:type="dxa"/>
@@ -42750,7 +43251,7 @@
         </w:tc>
         <w:tc>
           <w:tcPr>
-            <w:tcW w:w="695" w:type="dxa"/>
+            <w:tcW w:w="720" w:type="dxa"/>
             <w:shd w:val="clear" w:color="auto" w:fill="auto"/>
             <w:tcMar>
               <w:left w:w="29" w:type="dxa"/>
@@ -42787,7 +43288,7 @@
         </w:tc>
         <w:tc>
           <w:tcPr>
-            <w:tcW w:w="667" w:type="dxa"/>
+            <w:tcW w:w="720" w:type="dxa"/>
             <w:shd w:val="clear" w:color="auto" w:fill="auto"/>
             <w:tcMar>
               <w:left w:w="29" w:type="dxa"/>
@@ -42824,7 +43325,7 @@
         </w:tc>
         <w:tc>
           <w:tcPr>
-            <w:tcW w:w="637" w:type="dxa"/>
+            <w:tcW w:w="720" w:type="dxa"/>
             <w:shd w:val="clear" w:color="auto" w:fill="auto"/>
             <w:tcMar>
               <w:left w:w="29" w:type="dxa"/>
@@ -42861,7 +43362,7 @@
         </w:tc>
         <w:tc>
           <w:tcPr>
-            <w:tcW w:w="780" w:type="dxa"/>
+            <w:tcW w:w="720" w:type="dxa"/>
             <w:shd w:val="clear" w:color="auto" w:fill="auto"/>
             <w:tcMar>
               <w:left w:w="29" w:type="dxa"/>
@@ -42898,7 +43399,7 @@
         </w:tc>
         <w:tc>
           <w:tcPr>
-            <w:tcW w:w="780" w:type="dxa"/>
+            <w:tcW w:w="720" w:type="dxa"/>
             <w:shd w:val="clear" w:color="auto" w:fill="auto"/>
             <w:tcMar>
               <w:left w:w="29" w:type="dxa"/>
@@ -42988,7 +43489,7 @@
     </w:p>
     <w:tbl>
       <w:tblPr>
-        <w:tblW w:w="9299" w:type="dxa"/>
+        <w:tblW w:w="7200" w:type="dxa"/>
         <w:tblInd w:w="-86" w:type="dxa"/>
         <w:tblBorders>
           <w:top w:val="single" w:sz="4" w:space="0" w:color="auto"/>
@@ -43006,21 +43507,21 @@
         <w:tblLook w:val="0000" w:firstRow="0" w:lastRow="0" w:firstColumn="0" w:lastColumn="0" w:noHBand="0" w:noVBand="0"/>
       </w:tblPr>
       <w:tblGrid>
-        <w:gridCol w:w="760"/>
-        <w:gridCol w:w="760"/>
-        <w:gridCol w:w="897"/>
-        <w:gridCol w:w="955"/>
-        <w:gridCol w:w="949"/>
-        <w:gridCol w:w="972"/>
-        <w:gridCol w:w="933"/>
-        <w:gridCol w:w="891"/>
-        <w:gridCol w:w="1091"/>
-        <w:gridCol w:w="1091"/>
+        <w:gridCol w:w="720"/>
+        <w:gridCol w:w="720"/>
+        <w:gridCol w:w="720"/>
+        <w:gridCol w:w="720"/>
+        <w:gridCol w:w="720"/>
+        <w:gridCol w:w="720"/>
+        <w:gridCol w:w="720"/>
+        <w:gridCol w:w="720"/>
+        <w:gridCol w:w="720"/>
+        <w:gridCol w:w="720"/>
       </w:tblGrid>
       <w:tr>
         <w:tc>
           <w:tcPr>
-            <w:tcW w:w="760" w:type="dxa"/>
+            <w:tcW w:w="720" w:type="dxa"/>
           </w:tcPr>
           <w:p>
             <w:pPr>
@@ -43055,7 +43556,7 @@
         </w:tc>
         <w:tc>
           <w:tcPr>
-            <w:tcW w:w="760" w:type="dxa"/>
+            <w:tcW w:w="720" w:type="dxa"/>
             <w:shd w:val="clear" w:color="auto" w:fill="auto"/>
             <w:tcMar>
               <w:left w:w="29" w:type="dxa"/>
@@ -43096,7 +43597,7 @@
         </w:tc>
         <w:tc>
           <w:tcPr>
-            <w:tcW w:w="897" w:type="dxa"/>
+            <w:tcW w:w="720" w:type="dxa"/>
             <w:shd w:val="clear" w:color="auto" w:fill="auto"/>
             <w:tcMar>
               <w:left w:w="29" w:type="dxa"/>
@@ -43137,7 +43638,7 @@
         </w:tc>
         <w:tc>
           <w:tcPr>
-            <w:tcW w:w="955" w:type="dxa"/>
+            <w:tcW w:w="720" w:type="dxa"/>
             <w:shd w:val="clear" w:color="auto" w:fill="auto"/>
             <w:tcMar>
               <w:left w:w="29" w:type="dxa"/>
@@ -43178,7 +43679,7 @@
         </w:tc>
         <w:tc>
           <w:tcPr>
-            <w:tcW w:w="949" w:type="dxa"/>
+            <w:tcW w:w="720" w:type="dxa"/>
             <w:shd w:val="clear" w:color="auto" w:fill="auto"/>
             <w:tcMar>
               <w:left w:w="29" w:type="dxa"/>
@@ -43219,7 +43720,7 @@
         </w:tc>
         <w:tc>
           <w:tcPr>
-            <w:tcW w:w="972" w:type="dxa"/>
+            <w:tcW w:w="720" w:type="dxa"/>
             <w:shd w:val="clear" w:color="auto" w:fill="auto"/>
             <w:tcMar>
               <w:left w:w="29" w:type="dxa"/>
@@ -43260,7 +43761,7 @@
         </w:tc>
         <w:tc>
           <w:tcPr>
-            <w:tcW w:w="933" w:type="dxa"/>
+            <w:tcW w:w="720" w:type="dxa"/>
             <w:shd w:val="clear" w:color="auto" w:fill="auto"/>
             <w:tcMar>
               <w:left w:w="29" w:type="dxa"/>
@@ -43301,7 +43802,7 @@
         </w:tc>
         <w:tc>
           <w:tcPr>
-            <w:tcW w:w="891" w:type="dxa"/>
+            <w:tcW w:w="720" w:type="dxa"/>
             <w:shd w:val="clear" w:color="auto" w:fill="auto"/>
             <w:tcMar>
               <w:left w:w="29" w:type="dxa"/>
@@ -43342,7 +43843,7 @@
         </w:tc>
         <w:tc>
           <w:tcPr>
-            <w:tcW w:w="1091" w:type="dxa"/>
+            <w:tcW w:w="720" w:type="dxa"/>
             <w:shd w:val="clear" w:color="auto" w:fill="auto"/>
             <w:tcMar>
               <w:left w:w="29" w:type="dxa"/>
@@ -43383,7 +43884,7 @@
         </w:tc>
         <w:tc>
           <w:tcPr>
-            <w:tcW w:w="1091" w:type="dxa"/>
+            <w:tcW w:w="720" w:type="dxa"/>
             <w:shd w:val="clear" w:color="auto" w:fill="auto"/>
             <w:tcMar>
               <w:left w:w="29" w:type="dxa"/>
@@ -43431,7 +43932,7 @@
     </w:p>
     <w:sectPr>
       <w:pgSz w:w="11909" w:h="16834" w:code="9"/>
-      <w:pgMar w:top="1440" w:right="1800" w:bottom="1440" w:left="1800" w:header="720" w:footer="720" w:gutter="0"/>
+      <w:pgMar w:top="1440" w:right="1800" w:bottom="1368" w:left="1800" w:header="720" w:footer="720" w:gutter="0"/>
       <w:cols w:space="720"/>
       <w:docGrid w:linePitch="360"/>
     </w:sectPr>

</xml_diff>